<commit_message>
future plans, talking to Thomas
</commit_message>
<xml_diff>
--- a/workFlow.docx
+++ b/workFlow.docx
@@ -599,6 +599,21 @@
           <w:sz w:val="20"/>
           <w:szCs w:val="20"/>
         </w:rPr>
+        <w:t>9/18</w:t>
+      </w:r>
+    </w:p>
+    <w:p>
+      <w:pPr>
+        <w:pStyle w:val="style0"/>
+        <w:ind w:hanging="0" w:left="0" w:right="0"/>
+        <w:jc w:val="left"/>
+      </w:pPr>
+      <w:r>
+        <w:rPr>
+          <w:rFonts w:ascii="Monospace" w:cs="Monospace" w:eastAsia="Monospace" w:hAnsi="Monospace"/>
+          <w:sz w:val="20"/>
+          <w:szCs w:val="20"/>
+        </w:rPr>
         <w:t>blastn -query 1128_SWS.fasta -db db_1150 -out 1128_search_1150 -outfmt 10</w:t>
       </w:r>
     </w:p>
@@ -825,6 +840,45 @@
           <w:color w:val="3C3C3C"/>
           <w:sz w:val="20"/>
           <w:szCs w:val="20"/>
+          <w:u w:val="none"/>
+        </w:rPr>
+        <w:t>9/19</w:t>
+      </w:r>
+    </w:p>
+    <w:p>
+      <w:pPr>
+        <w:pStyle w:val="style0"/>
+        <w:ind w:hanging="0" w:left="0" w:right="0"/>
+        <w:jc w:val="left"/>
+      </w:pPr>
+      <w:r>
+        <w:rPr/>
+      </w:r>
+    </w:p>
+    <w:p>
+      <w:pPr>
+        <w:pStyle w:val="style0"/>
+        <w:ind w:hanging="0" w:left="0" w:right="0"/>
+        <w:jc w:val="left"/>
+      </w:pPr>
+      <w:r>
+        <w:rPr/>
+      </w:r>
+    </w:p>
+    <w:p>
+      <w:pPr>
+        <w:pStyle w:val="style0"/>
+        <w:ind w:hanging="0" w:left="0" w:right="0"/>
+        <w:jc w:val="left"/>
+      </w:pPr>
+      <w:r>
+        <w:rPr>
+          <w:rFonts w:ascii="Monospace" w:cs="Monospace" w:eastAsia="Monospace" w:hAnsi="Monospace"/>
+          <w:b w:val="false"/>
+          <w:bCs w:val="false"/>
+          <w:color w:val="3C3C3C"/>
+          <w:sz w:val="20"/>
+          <w:szCs w:val="20"/>
           <w:u w:val="single"/>
         </w:rPr>
         <w:t>blastn</w:t>
@@ -957,29 +1011,17 @@
         <w:jc w:val="left"/>
       </w:pPr>
       <w:r>
-        <w:rPr>
-          <w:rFonts w:ascii="Monospace" w:cs="Monospace" w:eastAsia="Monospace" w:hAnsi="Monospace"/>
-          <w:b/>
-          <w:bCs/>
-          <w:sz w:val="20"/>
-          <w:szCs w:val="20"/>
-        </w:rPr>
-      </w:r>
-    </w:p>
-    <w:p>
-      <w:pPr>
-        <w:pStyle w:val="style0"/>
-        <w:ind w:hanging="0" w:left="0" w:right="0"/>
-        <w:jc w:val="left"/>
-      </w:pPr>
-      <w:r>
-        <w:rPr>
-          <w:rFonts w:ascii="Monospace" w:cs="Monospace" w:eastAsia="Monospace" w:hAnsi="Monospace"/>
-          <w:b/>
-          <w:bCs/>
-          <w:sz w:val="20"/>
-          <w:szCs w:val="20"/>
-        </w:rPr>
+        <w:rPr/>
+      </w:r>
+    </w:p>
+    <w:p>
+      <w:pPr>
+        <w:pStyle w:val="style0"/>
+        <w:ind w:hanging="0" w:left="0" w:right="0"/>
+        <w:jc w:val="left"/>
+      </w:pPr>
+      <w:r>
+        <w:rPr/>
       </w:r>
     </w:p>
     <w:p>
@@ -1128,13 +1170,7 @@
         <w:jc w:val="left"/>
       </w:pPr>
       <w:r>
-        <w:rPr>
-          <w:rFonts w:ascii="Monospace" w:cs="Monospace" w:eastAsia="Monospace" w:hAnsi="Monospace"/>
-          <w:b/>
-          <w:bCs/>
-          <w:sz w:val="20"/>
-          <w:szCs w:val="20"/>
-        </w:rPr>
+        <w:rPr/>
       </w:r>
     </w:p>
     <w:p>
@@ -1178,13 +1214,256 @@
         <w:jc w:val="left"/>
       </w:pPr>
       <w:r>
-        <w:rPr>
-          <w:rFonts w:ascii="Monospace" w:cs="Monospace" w:eastAsia="Monospace" w:hAnsi="Monospace"/>
-          <w:b/>
-          <w:bCs/>
-          <w:sz w:val="20"/>
-          <w:szCs w:val="20"/>
-        </w:rPr>
+        <w:rPr/>
+      </w:r>
+    </w:p>
+    <w:p>
+      <w:pPr>
+        <w:pStyle w:val="style0"/>
+        <w:ind w:hanging="0" w:left="0" w:right="0"/>
+        <w:jc w:val="left"/>
+      </w:pPr>
+      <w:r>
+        <w:rPr>
+          <w:rFonts w:ascii="Monospace" w:cs="Monospace" w:eastAsia="Monospace" w:hAnsi="Monospace"/>
+          <w:b w:val="false"/>
+          <w:bCs w:val="false"/>
+          <w:sz w:val="20"/>
+          <w:szCs w:val="20"/>
+        </w:rPr>
+        <w:t>Stats:</w:t>
+      </w:r>
+    </w:p>
+    <w:p>
+      <w:pPr>
+        <w:pStyle w:val="style0"/>
+        <w:ind w:hanging="0" w:left="0" w:right="0"/>
+        <w:jc w:val="left"/>
+      </w:pPr>
+      <w:r>
+        <w:rPr>
+          <w:rFonts w:ascii="Monospace" w:cs="Monospace" w:eastAsia="Monospace" w:hAnsi="Monospace"/>
+          <w:b w:val="false"/>
+          <w:bCs w:val="false"/>
+          <w:sz w:val="20"/>
+          <w:szCs w:val="20"/>
+        </w:rPr>
+        <w:t>Memory ~1.1GB</w:t>
+        <w:br/>
+        <w:t>Time ~1 hour</w:t>
+      </w:r>
+    </w:p>
+    <w:p>
+      <w:pPr>
+        <w:pStyle w:val="style0"/>
+        <w:ind w:hanging="0" w:left="0" w:right="0"/>
+        <w:jc w:val="left"/>
+      </w:pPr>
+      <w:r>
+        <w:rPr/>
+      </w:r>
+    </w:p>
+    <w:p>
+      <w:pPr>
+        <w:pStyle w:val="style0"/>
+        <w:ind w:hanging="0" w:left="0" w:right="0"/>
+        <w:jc w:val="left"/>
+      </w:pPr>
+      <w:r>
+        <w:rPr>
+          <w:rFonts w:ascii="Monospace" w:cs="Monospace" w:eastAsia="Monospace" w:hAnsi="Monospace"/>
+          <w:sz w:val="20"/>
+          <w:szCs w:val="20"/>
+        </w:rPr>
+        <w:t>Results:</w:t>
+      </w:r>
+    </w:p>
+    <w:p>
+      <w:pPr>
+        <w:pStyle w:val="style0"/>
+        <w:ind w:hanging="0" w:left="0" w:right="0"/>
+        <w:jc w:val="left"/>
+      </w:pPr>
+      <w:r>
+        <w:rPr>
+          <w:rFonts w:ascii="Monospace" w:cs="Monospace" w:eastAsia="Monospace" w:hAnsi="Monospace"/>
+          <w:sz w:val="20"/>
+          <w:szCs w:val="20"/>
+        </w:rPr>
+        <w:t>1128_search_1150_v1 16MB 272,733 lines (out of 298,236)</w:t>
+      </w:r>
+    </w:p>
+    <w:p>
+      <w:pPr>
+        <w:pStyle w:val="style0"/>
+        <w:ind w:hanging="0" w:left="0" w:right="0"/>
+        <w:jc w:val="left"/>
+      </w:pPr>
+      <w:r>
+        <w:rPr>
+          <w:rFonts w:ascii="Monospace" w:cs="Monospace" w:eastAsia="Monospace" w:hAnsi="Monospace"/>
+          <w:b w:val="false"/>
+          <w:bCs w:val="false"/>
+          <w:sz w:val="20"/>
+          <w:szCs w:val="20"/>
+        </w:rPr>
+        <w:t>1150_search_1128_v1 16MB 266,553 lines (out of 343,164)</w:t>
+      </w:r>
+    </w:p>
+    <w:p>
+      <w:pPr>
+        <w:pStyle w:val="style0"/>
+        <w:ind w:hanging="0" w:left="0" w:right="0"/>
+        <w:jc w:val="left"/>
+      </w:pPr>
+      <w:r>
+        <w:rPr/>
+      </w:r>
+    </w:p>
+    <w:p>
+      <w:pPr>
+        <w:pStyle w:val="style0"/>
+        <w:ind w:hanging="0" w:left="0" w:right="0"/>
+        <w:jc w:val="left"/>
+      </w:pPr>
+      <w:r>
+        <w:rPr>
+          <w:rFonts w:ascii="Monospace" w:cs="Monospace" w:eastAsia="Monospace" w:hAnsi="Monospace"/>
+          <w:b w:val="false"/>
+          <w:bCs w:val="false"/>
+          <w:sz w:val="20"/>
+          <w:szCs w:val="20"/>
+        </w:rPr>
+        <w:t>Further processing:</w:t>
+      </w:r>
+    </w:p>
+    <w:p>
+      <w:pPr>
+        <w:pStyle w:val="style0"/>
+        <w:ind w:hanging="0" w:left="0" w:right="0"/>
+        <w:jc w:val="left"/>
+      </w:pPr>
+      <w:r>
+        <w:rPr>
+          <w:rFonts w:ascii="Monospace" w:cs="Monospace" w:eastAsia="Monospace" w:hAnsi="Monospace"/>
+          <w:b w:val="false"/>
+          <w:bCs w:val="false"/>
+          <w:sz w:val="20"/>
+          <w:szCs w:val="20"/>
+        </w:rPr>
+        <w:t>Remove all entries with 100% identity</w:t>
+      </w:r>
+    </w:p>
+    <w:p>
+      <w:pPr>
+        <w:pStyle w:val="style0"/>
+        <w:ind w:hanging="0" w:left="0" w:right="0"/>
+        <w:jc w:val="left"/>
+      </w:pPr>
+      <w:r>
+        <w:rPr>
+          <w:rFonts w:ascii="Monospace" w:cs="Monospace" w:eastAsia="Monospace" w:hAnsi="Monospace"/>
+          <w:b w:val="false"/>
+          <w:bCs w:val="false"/>
+          <w:sz w:val="20"/>
+          <w:szCs w:val="20"/>
+        </w:rPr>
+        <w:t>Rerun with more output options, like lengths</w:t>
+      </w:r>
+    </w:p>
+    <w:p>
+      <w:pPr>
+        <w:pStyle w:val="style0"/>
+        <w:ind w:hanging="0" w:left="0" w:right="0"/>
+        <w:jc w:val="left"/>
+      </w:pPr>
+      <w:r>
+        <w:rPr>
+          <w:rFonts w:ascii="Monospace" w:cs="Monospace" w:eastAsia="Monospace" w:hAnsi="Monospace"/>
+          <w:b w:val="false"/>
+          <w:bCs w:val="false"/>
+          <w:sz w:val="20"/>
+          <w:szCs w:val="20"/>
+        </w:rPr>
+        <w:t>Filter to make sure alignment length is similar to transcript length</w:t>
+      </w:r>
+    </w:p>
+    <w:p>
+      <w:pPr>
+        <w:pStyle w:val="style0"/>
+        <w:ind w:hanging="0" w:left="0" w:right="0"/>
+        <w:jc w:val="left"/>
+      </w:pPr>
+      <w:r>
+        <w:rPr>
+          <w:rFonts w:ascii="Monospace" w:cs="Monospace" w:eastAsia="Monospace" w:hAnsi="Monospace"/>
+          <w:b w:val="false"/>
+          <w:bCs w:val="false"/>
+          <w:sz w:val="20"/>
+          <w:szCs w:val="20"/>
+        </w:rPr>
+        <w:t>Filter to make sure it is protein coding RNA</w:t>
+      </w:r>
+    </w:p>
+    <w:p>
+      <w:pPr>
+        <w:pStyle w:val="style0"/>
+        <w:ind w:hanging="0" w:left="0" w:right="0"/>
+        <w:jc w:val="left"/>
+      </w:pPr>
+      <w:r>
+        <w:rPr>
+          <w:rFonts w:ascii="Monospace" w:cs="Monospace" w:eastAsia="Monospace" w:hAnsi="Monospace"/>
+          <w:b w:val="false"/>
+          <w:bCs w:val="false"/>
+          <w:sz w:val="20"/>
+          <w:szCs w:val="20"/>
+        </w:rPr>
+        <w:t>Sort for lowest % identity to get the top X to look at</w:t>
+      </w:r>
+    </w:p>
+    <w:p>
+      <w:pPr>
+        <w:pStyle w:val="style0"/>
+        <w:ind w:hanging="0" w:left="0" w:right="0"/>
+        <w:jc w:val="left"/>
+      </w:pPr>
+      <w:r>
+        <w:rPr>
+          <w:rFonts w:ascii="Monospace" w:cs="Monospace" w:eastAsia="Monospace" w:hAnsi="Monospace"/>
+          <w:b w:val="false"/>
+          <w:bCs w:val="false"/>
+          <w:sz w:val="20"/>
+          <w:szCs w:val="20"/>
+        </w:rPr>
+        <w:t>For top X, look for non-synonymous changes</w:t>
+      </w:r>
+    </w:p>
+    <w:p>
+      <w:pPr>
+        <w:pStyle w:val="style0"/>
+        <w:ind w:hanging="0" w:left="0" w:right="0"/>
+        <w:jc w:val="left"/>
+      </w:pPr>
+      <w:r>
+        <w:rPr>
+          <w:rFonts w:ascii="Monospace" w:cs="Monospace" w:eastAsia="Monospace" w:hAnsi="Monospace"/>
+          <w:b w:val="false"/>
+          <w:bCs w:val="false"/>
+          <w:sz w:val="20"/>
+          <w:szCs w:val="20"/>
+        </w:rPr>
+        <w:t>Blast these against other species</w:t>
+      </w:r>
+    </w:p>
+    <w:p>
+      <w:pPr>
+        <w:pStyle w:val="style0"/>
+        <w:ind w:hanging="0" w:left="0" w:right="0"/>
+        <w:jc w:val="left"/>
+      </w:pPr>
+      <w:r>
+        <w:rPr/>
       </w:r>
     </w:p>
     <w:p>
@@ -1226,6 +1505,31 @@
           <w:sz w:val="20"/>
           <w:szCs w:val="20"/>
         </w:rPr>
+        <w:t>What to do with sequences that didn't find a blast match?</w:t>
+      </w:r>
+    </w:p>
+    <w:p>
+      <w:pPr>
+        <w:pStyle w:val="style0"/>
+        <w:ind w:hanging="0" w:left="0" w:right="0"/>
+        <w:jc w:val="left"/>
+      </w:pPr>
+      <w:r>
+        <w:rPr/>
+      </w:r>
+    </w:p>
+    <w:p>
+      <w:pPr>
+        <w:pStyle w:val="style0"/>
+        <w:ind w:hanging="0" w:left="0" w:right="0"/>
+        <w:jc w:val="left"/>
+      </w:pPr>
+      <w:r>
+        <w:rPr>
+          <w:rFonts w:ascii="Monospace" w:cs="Monospace" w:eastAsia="Monospace" w:hAnsi="Monospace"/>
+          <w:sz w:val="20"/>
+          <w:szCs w:val="20"/>
+        </w:rPr>
         <w:t>How many with reciprocal matches?</w:t>
       </w:r>
     </w:p>
@@ -1252,6 +1556,76 @@
           <w:szCs w:val="20"/>
         </w:rPr>
         <w:t>compare outputs, find sequences that match, examine differences</w:t>
+      </w:r>
+    </w:p>
+    <w:p>
+      <w:pPr>
+        <w:pStyle w:val="style0"/>
+        <w:ind w:hanging="0" w:left="0" w:right="0"/>
+        <w:jc w:val="left"/>
+      </w:pPr>
+      <w:r>
+        <w:rPr/>
+      </w:r>
+    </w:p>
+    <w:p>
+      <w:pPr>
+        <w:pStyle w:val="style0"/>
+        <w:ind w:hanging="0" w:left="0" w:right="0"/>
+        <w:jc w:val="left"/>
+      </w:pPr>
+      <w:r>
+        <w:rPr>
+          <w:rFonts w:ascii="Monospace" w:cs="Monospace" w:eastAsia="Monospace" w:hAnsi="Monospace"/>
+          <w:sz w:val="20"/>
+          <w:szCs w:val="20"/>
+        </w:rPr>
+        <w:t>Other analysis:</w:t>
+      </w:r>
+    </w:p>
+    <w:p>
+      <w:pPr>
+        <w:pStyle w:val="style0"/>
+        <w:ind w:hanging="0" w:left="0" w:right="0"/>
+        <w:jc w:val="left"/>
+      </w:pPr>
+      <w:r>
+        <w:rPr>
+          <w:rFonts w:ascii="Monospace" w:cs="Monospace" w:eastAsia="Monospace" w:hAnsi="Monospace"/>
+          <w:sz w:val="20"/>
+          <w:szCs w:val="20"/>
+        </w:rPr>
+        <w:t>Thomas talk 9/20</w:t>
+      </w:r>
+    </w:p>
+    <w:p>
+      <w:pPr>
+        <w:pStyle w:val="style0"/>
+        <w:ind w:hanging="0" w:left="0" w:right="0"/>
+        <w:jc w:val="left"/>
+      </w:pPr>
+      <w:r>
+        <w:rPr>
+          <w:rFonts w:ascii="Monospace" w:cs="Monospace" w:eastAsia="Monospace" w:hAnsi="Monospace"/>
+          <w:sz w:val="20"/>
+          <w:szCs w:val="20"/>
+        </w:rPr>
+        <w:t>Alternate splicing</w:t>
+      </w:r>
+    </w:p>
+    <w:p>
+      <w:pPr>
+        <w:pStyle w:val="style0"/>
+        <w:ind w:hanging="0" w:left="0" w:right="0"/>
+        <w:jc w:val="left"/>
+      </w:pPr>
+      <w:r>
+        <w:rPr>
+          <w:rFonts w:ascii="Monospace" w:cs="Monospace" w:eastAsia="Monospace" w:hAnsi="Monospace"/>
+          <w:sz w:val="20"/>
+          <w:szCs w:val="20"/>
+        </w:rPr>
+        <w:t>Examine the transcripts with no blast result</w:t>
       </w:r>
     </w:p>
     <w:sectPr>
@@ -1418,13 +1792,7 @@
     <w:name w:val="Heading 1"/>
     <w:basedOn w:val="style16"/>
     <w:next w:val="style17"/>
-    <w:pPr>
-      <w:numPr>
-        <w:ilvl w:val="0"/>
-        <w:numId w:val="1"/>
-      </w:numPr>
-      <w:outlineLvl w:val="0"/>
-    </w:pPr>
+    <w:pPr/>
     <w:rPr>
       <w:b/>
       <w:bCs/>

</xml_diff>

<commit_message>
added lengths into blast results
</commit_message>
<xml_diff>
--- a/workFlow.docx
+++ b/workFlow.docx
@@ -27,8 +27,8 @@
         <w:rPr>
           <w:rFonts w:ascii="Monospace" w:cs="Monospace" w:eastAsia="Monospace" w:hAnsi="Monospace"/>
           <w:color w:val="3C3C3C"/>
-          <w:sz w:val="20"/>
-          <w:szCs w:val="20"/>
+          <w:sz w:val="22"/>
+          <w:szCs w:val="22"/>
           <w:u w:val="single"/>
         </w:rPr>
         <w:t>Transcriptome</w:t>
@@ -36,8 +36,8 @@
       <w:r>
         <w:rPr>
           <w:rFonts w:ascii="Monospace" w:cs="Monospace" w:eastAsia="Monospace" w:hAnsi="Monospace"/>
-          <w:sz w:val="20"/>
-          <w:szCs w:val="20"/>
+          <w:sz w:val="22"/>
+          <w:szCs w:val="22"/>
         </w:rPr>
         <w:t xml:space="preserve"> data assembled by </w:t>
       </w:r>
@@ -45,8 +45,8 @@
         <w:rPr>
           <w:rFonts w:ascii="Monospace" w:cs="Monospace" w:eastAsia="Monospace" w:hAnsi="Monospace"/>
           <w:color w:val="3C3C3C"/>
-          <w:sz w:val="20"/>
-          <w:szCs w:val="20"/>
+          <w:sz w:val="22"/>
+          <w:szCs w:val="22"/>
           <w:u w:val="single"/>
         </w:rPr>
         <w:t>Trinity</w:t>
@@ -54,8 +54,8 @@
       <w:r>
         <w:rPr>
           <w:rFonts w:ascii="Monospace" w:cs="Monospace" w:eastAsia="Monospace" w:hAnsi="Monospace"/>
-          <w:sz w:val="20"/>
-          <w:szCs w:val="20"/>
+          <w:sz w:val="22"/>
+          <w:szCs w:val="22"/>
         </w:rPr>
         <w:t>. Three females:</w:t>
       </w:r>
@@ -69,8 +69,8 @@
       <w:r>
         <w:rPr>
           <w:rFonts w:ascii="Monospace" w:cs="Monospace" w:eastAsia="Monospace" w:hAnsi="Monospace"/>
-          <w:sz w:val="20"/>
-          <w:szCs w:val="20"/>
+          <w:sz w:val="22"/>
+          <w:szCs w:val="22"/>
         </w:rPr>
         <w:t>1128_SWS - Super white ZAL2M/ZAL2M</w:t>
       </w:r>
@@ -84,8 +84,8 @@
       <w:r>
         <w:rPr>
           <w:rFonts w:ascii="Monospace" w:cs="Monospace" w:eastAsia="Monospace" w:hAnsi="Monospace"/>
-          <w:sz w:val="20"/>
-          <w:szCs w:val="20"/>
+          <w:sz w:val="22"/>
+          <w:szCs w:val="22"/>
         </w:rPr>
         <w:t>1131_WS  - White       ZAL2M/ZAL2</w:t>
       </w:r>
@@ -99,8 +99,8 @@
       <w:r>
         <w:rPr>
           <w:rFonts w:ascii="Monospace" w:cs="Monospace" w:eastAsia="Monospace" w:hAnsi="Monospace"/>
-          <w:sz w:val="20"/>
-          <w:szCs w:val="20"/>
+          <w:sz w:val="22"/>
+          <w:szCs w:val="22"/>
         </w:rPr>
         <w:t>1150_TS  - Tan         ZAL2 /ZAL2</w:t>
       </w:r>
@@ -124,8 +124,8 @@
       <w:r>
         <w:rPr>
           <w:rFonts w:ascii="Monospace" w:cs="Monospace" w:eastAsia="Monospace" w:hAnsi="Monospace"/>
-          <w:sz w:val="20"/>
-          <w:szCs w:val="20"/>
+          <w:sz w:val="22"/>
+          <w:szCs w:val="22"/>
         </w:rPr>
         <w:t>There was a potential name swap between 1131 and 1150.</w:t>
       </w:r>
@@ -139,8 +139,8 @@
       <w:r>
         <w:rPr>
           <w:rFonts w:ascii="Monospace" w:cs="Monospace" w:eastAsia="Monospace" w:hAnsi="Monospace"/>
-          <w:sz w:val="20"/>
-          <w:szCs w:val="20"/>
+          <w:sz w:val="22"/>
+          <w:szCs w:val="22"/>
         </w:rPr>
         <w:t xml:space="preserve">in a </w:t>
       </w:r>
@@ -148,8 +148,8 @@
         <w:rPr>
           <w:rFonts w:ascii="Monospace" w:cs="Monospace" w:eastAsia="Monospace" w:hAnsi="Monospace"/>
           <w:color w:val="3C3C3C"/>
-          <w:sz w:val="20"/>
-          <w:szCs w:val="20"/>
+          <w:sz w:val="22"/>
+          <w:szCs w:val="22"/>
           <w:u w:val="single"/>
         </w:rPr>
         <w:t>readme</w:t>
@@ -157,8 +157,8 @@
       <w:r>
         <w:rPr>
           <w:rFonts w:ascii="Monospace" w:cs="Monospace" w:eastAsia="Monospace" w:hAnsi="Monospace"/>
-          <w:sz w:val="20"/>
-          <w:szCs w:val="20"/>
+          <w:sz w:val="22"/>
+          <w:szCs w:val="22"/>
         </w:rPr>
         <w:t xml:space="preserve"> from </w:t>
       </w:r>
@@ -166,8 +166,8 @@
         <w:rPr>
           <w:rFonts w:ascii="Monospace" w:cs="Monospace" w:eastAsia="Monospace" w:hAnsi="Monospace"/>
           <w:color w:val="3C3C3C"/>
-          <w:sz w:val="20"/>
-          <w:szCs w:val="20"/>
+          <w:sz w:val="22"/>
+          <w:szCs w:val="22"/>
           <w:u w:val="single"/>
         </w:rPr>
         <w:t>Jim</w:t>
@@ -175,8 +175,8 @@
       <w:r>
         <w:rPr>
           <w:rFonts w:ascii="Monospace" w:cs="Monospace" w:eastAsia="Monospace" w:hAnsi="Monospace"/>
-          <w:sz w:val="20"/>
-          <w:szCs w:val="20"/>
+          <w:sz w:val="22"/>
+          <w:szCs w:val="22"/>
         </w:rPr>
         <w:t xml:space="preserve">: "note that 1128=1128 but 1131=1150 and 1150=1131. </w:t>
       </w:r>
@@ -184,8 +184,8 @@
         <w:rPr>
           <w:rFonts w:ascii="Monospace" w:cs="Monospace" w:eastAsia="Monospace" w:hAnsi="Monospace"/>
           <w:color w:val="3C3C3C"/>
-          <w:sz w:val="20"/>
-          <w:szCs w:val="20"/>
+          <w:sz w:val="22"/>
+          <w:szCs w:val="22"/>
           <w:u w:val="single"/>
         </w:rPr>
         <w:t>ie</w:t>
@@ -193,8 +193,8 @@
       <w:r>
         <w:rPr>
           <w:rFonts w:ascii="Monospace" w:cs="Monospace" w:eastAsia="Monospace" w:hAnsi="Monospace"/>
-          <w:sz w:val="20"/>
-          <w:szCs w:val="20"/>
+          <w:sz w:val="22"/>
+          <w:szCs w:val="22"/>
         </w:rPr>
         <w:t xml:space="preserve">, some kind of switch occurred, probably when samples run or </w:t>
       </w:r>
@@ -202,8 +202,8 @@
         <w:rPr>
           <w:rFonts w:ascii="Monospace" w:cs="Monospace" w:eastAsia="Monospace" w:hAnsi="Monospace"/>
           <w:color w:val="3C3C3C"/>
-          <w:sz w:val="20"/>
-          <w:szCs w:val="20"/>
+          <w:sz w:val="22"/>
+          <w:szCs w:val="22"/>
           <w:u w:val="single"/>
         </w:rPr>
         <w:t>prepped</w:t>
@@ -211,8 +211,8 @@
       <w:r>
         <w:rPr>
           <w:rFonts w:ascii="Monospace" w:cs="Monospace" w:eastAsia="Monospace" w:hAnsi="Monospace"/>
-          <w:sz w:val="20"/>
-          <w:szCs w:val="20"/>
+          <w:sz w:val="22"/>
+          <w:szCs w:val="22"/>
         </w:rPr>
         <w:t>" I have used the names that should match reality. i.e. 1128=1128, 1131=1131, 1150=1150</w:t>
       </w:r>
@@ -236,8 +236,8 @@
       <w:r>
         <w:rPr>
           <w:rFonts w:ascii="Monospace" w:cs="Monospace" w:eastAsia="Monospace" w:hAnsi="Monospace"/>
-          <w:sz w:val="20"/>
-          <w:szCs w:val="20"/>
+          <w:sz w:val="22"/>
+          <w:szCs w:val="22"/>
         </w:rPr>
         <w:t xml:space="preserve">The files contain sequences and claim to match them to </w:t>
       </w:r>
@@ -245,8 +245,8 @@
         <w:rPr>
           <w:rFonts w:ascii="Monospace" w:cs="Monospace" w:eastAsia="Monospace" w:hAnsi="Monospace"/>
           <w:color w:val="3C3C3C"/>
-          <w:sz w:val="20"/>
-          <w:szCs w:val="20"/>
+          <w:sz w:val="22"/>
+          <w:szCs w:val="22"/>
           <w:u w:val="single"/>
         </w:rPr>
         <w:t>chromosome</w:t>
@@ -254,8 +254,8 @@
       <w:r>
         <w:rPr>
           <w:rFonts w:ascii="Monospace" w:cs="Monospace" w:eastAsia="Monospace" w:hAnsi="Monospace"/>
-          <w:sz w:val="20"/>
-          <w:szCs w:val="20"/>
+          <w:sz w:val="22"/>
+          <w:szCs w:val="22"/>
         </w:rPr>
         <w:t xml:space="preserve">, but </w:t>
       </w:r>
@@ -263,8 +263,8 @@
         <w:rPr>
           <w:rFonts w:ascii="Monospace" w:cs="Monospace" w:eastAsia="Monospace" w:hAnsi="Monospace"/>
           <w:color w:val="3C3C3C"/>
-          <w:sz w:val="20"/>
-          <w:szCs w:val="20"/>
+          <w:sz w:val="22"/>
+          <w:szCs w:val="22"/>
           <w:u w:val="single"/>
         </w:rPr>
         <w:t>Dr</w:t>
@@ -272,8 +272,8 @@
       <w:r>
         <w:rPr>
           <w:rFonts w:ascii="Monospace" w:cs="Monospace" w:eastAsia="Monospace" w:hAnsi="Monospace"/>
-          <w:sz w:val="20"/>
-          <w:szCs w:val="20"/>
+          <w:sz w:val="22"/>
+          <w:szCs w:val="22"/>
         </w:rPr>
         <w:t xml:space="preserve">. </w:t>
       </w:r>
@@ -281,8 +281,8 @@
         <w:rPr>
           <w:rFonts w:ascii="Monospace" w:cs="Monospace" w:eastAsia="Monospace" w:hAnsi="Monospace"/>
           <w:color w:val="3C3C3C"/>
-          <w:sz w:val="20"/>
-          <w:szCs w:val="20"/>
+          <w:sz w:val="22"/>
+          <w:szCs w:val="22"/>
           <w:u w:val="single"/>
         </w:rPr>
         <w:t>Yi</w:t>
@@ -290,8 +290,8 @@
       <w:r>
         <w:rPr>
           <w:rFonts w:ascii="Monospace" w:cs="Monospace" w:eastAsia="Monospace" w:hAnsi="Monospace"/>
-          <w:sz w:val="20"/>
-          <w:szCs w:val="20"/>
+          <w:sz w:val="22"/>
+          <w:szCs w:val="22"/>
         </w:rPr>
         <w:t xml:space="preserve"> says don't trust that information.</w:t>
       </w:r>
@@ -315,8 +315,8 @@
       <w:r>
         <w:rPr>
           <w:rFonts w:ascii="Monospace" w:cs="Monospace" w:eastAsia="Monospace" w:hAnsi="Monospace"/>
-          <w:sz w:val="20"/>
-          <w:szCs w:val="20"/>
+          <w:sz w:val="22"/>
+          <w:szCs w:val="22"/>
         </w:rPr>
         <w:t>For now we are comparing Super White to Tan, i.e. 1128 to 1150.</w:t>
       </w:r>
@@ -340,8 +340,8 @@
       <w:r>
         <w:rPr>
           <w:rFonts w:ascii="Monospace" w:cs="Monospace" w:eastAsia="Monospace" w:hAnsi="Monospace"/>
-          <w:sz w:val="20"/>
-          <w:szCs w:val="20"/>
+          <w:sz w:val="22"/>
+          <w:szCs w:val="22"/>
         </w:rPr>
         <w:t>How many sequences in each file?</w:t>
       </w:r>
@@ -355,8 +355,8 @@
       <w:r>
         <w:rPr>
           <w:rFonts w:ascii="Monospace" w:cs="Monospace" w:eastAsia="Monospace" w:hAnsi="Monospace"/>
-          <w:sz w:val="20"/>
-          <w:szCs w:val="20"/>
+          <w:sz w:val="22"/>
+          <w:szCs w:val="22"/>
         </w:rPr>
         <w:t>grep "&gt;" $1 | wc -l</w:t>
       </w:r>
@@ -370,8 +370,8 @@
       <w:r>
         <w:rPr>
           <w:rFonts w:ascii="Monospace" w:cs="Monospace" w:eastAsia="Monospace" w:hAnsi="Monospace"/>
-          <w:sz w:val="20"/>
-          <w:szCs w:val="20"/>
+          <w:sz w:val="22"/>
+          <w:szCs w:val="22"/>
         </w:rPr>
         <w:t>(Added this as a command in ~/bin/countseqs)</w:t>
       </w:r>
@@ -385,8 +385,8 @@
       <w:r>
         <w:rPr>
           <w:rFonts w:ascii="Monospace" w:cs="Monospace" w:eastAsia="Monospace" w:hAnsi="Monospace"/>
-          <w:sz w:val="20"/>
-          <w:szCs w:val="20"/>
+          <w:sz w:val="22"/>
+          <w:szCs w:val="22"/>
         </w:rPr>
         <w:t>1128_SWS has 298,236 sequences</w:t>
       </w:r>
@@ -400,8 +400,8 @@
       <w:r>
         <w:rPr>
           <w:rFonts w:ascii="Monospace" w:cs="Monospace" w:eastAsia="Monospace" w:hAnsi="Monospace"/>
-          <w:sz w:val="20"/>
-          <w:szCs w:val="20"/>
+          <w:sz w:val="22"/>
+          <w:szCs w:val="22"/>
         </w:rPr>
         <w:t>1150_TS  has 343,164 sequences</w:t>
       </w:r>
@@ -440,6 +440,70 @@
           <w:sz w:val="28"/>
           <w:szCs w:val="28"/>
         </w:rPr>
+        <w:t>Overview</w:t>
+      </w:r>
+    </w:p>
+    <w:p>
+      <w:pPr>
+        <w:pStyle w:val="style0"/>
+        <w:ind w:hanging="0" w:left="0" w:right="0"/>
+        <w:jc w:val="left"/>
+      </w:pPr>
+      <w:r>
+        <w:rPr>
+          <w:rFonts w:ascii="Monospace" w:cs="Monospace" w:eastAsia="Monospace" w:hAnsi="Monospace"/>
+          <w:b w:val="false"/>
+          <w:bCs w:val="false"/>
+          <w:sz w:val="22"/>
+          <w:szCs w:val="22"/>
+        </w:rPr>
+        <w:t>Find reciprocal best matches using blast search both ways across the two data sets. Look for nonsynomous mutations where alignment length is the same as the query and the result length. Blast those results against all species, looking for ones related to behavior.</w:t>
+      </w:r>
+    </w:p>
+    <w:p>
+      <w:pPr>
+        <w:pStyle w:val="style0"/>
+        <w:ind w:hanging="0" w:left="0" w:right="0"/>
+        <w:jc w:val="left"/>
+      </w:pPr>
+      <w:r>
+        <w:rPr/>
+      </w:r>
+    </w:p>
+    <w:p>
+      <w:pPr>
+        <w:pStyle w:val="style0"/>
+        <w:ind w:hanging="0" w:left="0" w:right="0"/>
+        <w:jc w:val="left"/>
+      </w:pPr>
+      <w:r>
+        <w:rPr/>
+      </w:r>
+    </w:p>
+    <w:p>
+      <w:pPr>
+        <w:pStyle w:val="style0"/>
+        <w:ind w:hanging="0" w:left="0" w:right="0"/>
+        <w:jc w:val="left"/>
+      </w:pPr>
+      <w:r>
+        <w:rPr/>
+      </w:r>
+    </w:p>
+    <w:p>
+      <w:pPr>
+        <w:pStyle w:val="style0"/>
+        <w:ind w:hanging="0" w:left="0" w:right="0"/>
+        <w:jc w:val="left"/>
+      </w:pPr>
+      <w:r>
+        <w:rPr>
+          <w:rFonts w:ascii="Monospace" w:cs="Monospace" w:eastAsia="Monospace" w:hAnsi="Monospace"/>
+          <w:b/>
+          <w:bCs/>
+          <w:sz w:val="28"/>
+          <w:szCs w:val="28"/>
+        </w:rPr>
         <w:t>Blast</w:t>
       </w:r>
     </w:p>
@@ -452,8 +516,8 @@
       <w:r>
         <w:rPr>
           <w:rFonts w:ascii="Monospace" w:cs="Monospace" w:eastAsia="Monospace" w:hAnsi="Monospace"/>
-          <w:sz w:val="20"/>
-          <w:szCs w:val="20"/>
+          <w:sz w:val="22"/>
+          <w:szCs w:val="22"/>
         </w:rPr>
         <w:t xml:space="preserve">To use blast, I added it to my </w:t>
       </w:r>
@@ -461,8 +525,8 @@
         <w:rPr>
           <w:rFonts w:ascii="Monospace" w:cs="Monospace" w:eastAsia="Monospace" w:hAnsi="Monospace"/>
           <w:color w:val="3C3C3C"/>
-          <w:sz w:val="20"/>
-          <w:szCs w:val="20"/>
+          <w:sz w:val="22"/>
+          <w:szCs w:val="22"/>
           <w:u w:val="single"/>
         </w:rPr>
         <w:t>biocluster</w:t>
@@ -470,8 +534,8 @@
       <w:r>
         <w:rPr>
           <w:rFonts w:ascii="Monospace" w:cs="Monospace" w:eastAsia="Monospace" w:hAnsi="Monospace"/>
-          <w:sz w:val="20"/>
-          <w:szCs w:val="20"/>
+          <w:sz w:val="22"/>
+          <w:szCs w:val="22"/>
         </w:rPr>
         <w:t xml:space="preserve"> account by adding this line to .pacemodules:</w:t>
       </w:r>
@@ -485,8 +549,8 @@
       <w:r>
         <w:rPr>
           <w:rFonts w:ascii="Monospace" w:cs="Monospace" w:eastAsia="Monospace" w:hAnsi="Monospace"/>
-          <w:sz w:val="20"/>
-          <w:szCs w:val="20"/>
+          <w:sz w:val="22"/>
+          <w:szCs w:val="22"/>
         </w:rPr>
         <w:t>module load ncbi_blast/2.2.28</w:t>
       </w:r>
@@ -510,8 +574,8 @@
       <w:r>
         <w:rPr>
           <w:rFonts w:ascii="Monospace" w:cs="Monospace" w:eastAsia="Monospace" w:hAnsi="Monospace"/>
-          <w:sz w:val="20"/>
-          <w:szCs w:val="20"/>
+          <w:sz w:val="22"/>
+          <w:szCs w:val="22"/>
         </w:rPr>
         <w:t>To use it, I mostly followed these directions:</w:t>
       </w:r>
@@ -528,8 +592,8 @@
             <w:rStyle w:val="style15"/>
             <w:rStyle w:val="style15"/>
             <w:rFonts w:ascii="Monospace" w:cs="Monospace" w:eastAsia="Monospace" w:hAnsi="Monospace"/>
-            <w:sz w:val="20"/>
-            <w:szCs w:val="20"/>
+            <w:sz w:val="22"/>
+            <w:szCs w:val="22"/>
           </w:rPr>
           <w:t>http://www.blaststation.com/freestuff/en/howtoNCBIBlastMac.html</w:t>
         </w:r>
@@ -554,8 +618,8 @@
       <w:r>
         <w:rPr>
           <w:rFonts w:ascii="Monospace" w:cs="Monospace" w:eastAsia="Monospace" w:hAnsi="Monospace"/>
-          <w:sz w:val="20"/>
-          <w:szCs w:val="20"/>
+          <w:sz w:val="22"/>
+          <w:szCs w:val="22"/>
         </w:rPr>
         <w:t>To make databases for blast use, see makeDB.sh</w:t>
       </w:r>
@@ -581,8 +645,8 @@
           <w:rFonts w:ascii="Monospace" w:cs="Monospace" w:eastAsia="Monospace" w:hAnsi="Monospace"/>
           <w:b/>
           <w:bCs/>
-          <w:sz w:val="20"/>
-          <w:szCs w:val="20"/>
+          <w:sz w:val="22"/>
+          <w:szCs w:val="22"/>
         </w:rPr>
         <w:t>First attempt:</w:t>
       </w:r>
@@ -596,8 +660,8 @@
       <w:r>
         <w:rPr>
           <w:rFonts w:ascii="Monospace" w:cs="Monospace" w:eastAsia="Monospace" w:hAnsi="Monospace"/>
-          <w:sz w:val="20"/>
-          <w:szCs w:val="20"/>
+          <w:sz w:val="22"/>
+          <w:szCs w:val="22"/>
         </w:rPr>
         <w:t>9/18</w:t>
       </w:r>
@@ -611,8 +675,8 @@
       <w:r>
         <w:rPr>
           <w:rFonts w:ascii="Monospace" w:cs="Monospace" w:eastAsia="Monospace" w:hAnsi="Monospace"/>
-          <w:sz w:val="20"/>
-          <w:szCs w:val="20"/>
+          <w:sz w:val="22"/>
+          <w:szCs w:val="22"/>
         </w:rPr>
         <w:t>blastn -query 1128_SWS.fasta -db db_1150 -out 1128_search_1150 -outfmt 10</w:t>
       </w:r>
@@ -626,8 +690,8 @@
       <w:r>
         <w:rPr>
           <w:rFonts w:ascii="Monospace" w:cs="Monospace" w:eastAsia="Monospace" w:hAnsi="Monospace"/>
-          <w:sz w:val="20"/>
-          <w:szCs w:val="20"/>
+          <w:sz w:val="22"/>
+          <w:szCs w:val="22"/>
         </w:rPr>
         <w:t>blastn -query 1150_TS.fasta -db db_1128 -out 1150_search_1128 -outfmt 10</w:t>
       </w:r>
@@ -651,8 +715,8 @@
       <w:r>
         <w:rPr>
           <w:rFonts w:ascii="Monospace" w:cs="Monospace" w:eastAsia="Monospace" w:hAnsi="Monospace"/>
-          <w:sz w:val="20"/>
-          <w:szCs w:val="20"/>
+          <w:sz w:val="22"/>
+          <w:szCs w:val="22"/>
         </w:rPr>
         <w:t>Stats:</w:t>
       </w:r>
@@ -666,8 +730,8 @@
       <w:r>
         <w:rPr>
           <w:rFonts w:ascii="Monospace" w:cs="Monospace" w:eastAsia="Monospace" w:hAnsi="Monospace"/>
-          <w:sz w:val="20"/>
-          <w:szCs w:val="20"/>
+          <w:sz w:val="22"/>
+          <w:szCs w:val="22"/>
         </w:rPr>
         <w:t>Memory ~1.2GB</w:t>
         <w:br/>
@@ -693,8 +757,8 @@
       <w:r>
         <w:rPr>
           <w:rFonts w:ascii="Monospace" w:cs="Monospace" w:eastAsia="Monospace" w:hAnsi="Monospace"/>
-          <w:sz w:val="20"/>
-          <w:szCs w:val="20"/>
+          <w:sz w:val="22"/>
+          <w:szCs w:val="22"/>
         </w:rPr>
         <w:t>Results:</w:t>
       </w:r>
@@ -708,8 +772,8 @@
       <w:r>
         <w:rPr>
           <w:rFonts w:ascii="Monospace" w:cs="Monospace" w:eastAsia="Monospace" w:hAnsi="Monospace"/>
-          <w:sz w:val="20"/>
-          <w:szCs w:val="20"/>
+          <w:sz w:val="22"/>
+          <w:szCs w:val="22"/>
         </w:rPr>
         <w:t>1128_search_1150_v1 543MB</w:t>
       </w:r>
@@ -723,8 +787,8 @@
       <w:r>
         <w:rPr>
           <w:rFonts w:ascii="Monospace" w:cs="Monospace" w:eastAsia="Monospace" w:hAnsi="Monospace"/>
-          <w:sz w:val="20"/>
-          <w:szCs w:val="20"/>
+          <w:sz w:val="22"/>
+          <w:szCs w:val="22"/>
         </w:rPr>
         <w:t>1150_search_1128_v1 542MB</w:t>
       </w:r>
@@ -748,8 +812,8 @@
       <w:r>
         <w:rPr>
           <w:rFonts w:ascii="Monospace" w:cs="Monospace" w:eastAsia="Monospace" w:hAnsi="Monospace"/>
-          <w:sz w:val="20"/>
-          <w:szCs w:val="20"/>
+          <w:sz w:val="22"/>
+          <w:szCs w:val="22"/>
         </w:rPr>
         <w:t>Improvements:</w:t>
       </w:r>
@@ -763,8 +827,8 @@
       <w:r>
         <w:rPr>
           <w:rFonts w:ascii="Monospace" w:cs="Monospace" w:eastAsia="Monospace" w:hAnsi="Monospace"/>
-          <w:sz w:val="20"/>
-          <w:szCs w:val="20"/>
+          <w:sz w:val="22"/>
+          <w:szCs w:val="22"/>
         </w:rPr>
         <w:t>Make separate sh files for each search so they can run in parallel.</w:t>
       </w:r>
@@ -778,8 +842,8 @@
       <w:r>
         <w:rPr>
           <w:rFonts w:ascii="Monospace" w:cs="Monospace" w:eastAsia="Monospace" w:hAnsi="Monospace"/>
-          <w:sz w:val="20"/>
-          <w:szCs w:val="20"/>
+          <w:sz w:val="22"/>
+          <w:szCs w:val="22"/>
         </w:rPr>
         <w:t>Include only one result per sequence, since we are just looking to match the best.</w:t>
       </w:r>
@@ -793,10 +857,40 @@
       <w:r>
         <w:rPr>
           <w:rFonts w:ascii="Monospace" w:cs="Monospace" w:eastAsia="Monospace" w:hAnsi="Monospace"/>
-          <w:sz w:val="20"/>
-          <w:szCs w:val="20"/>
+          <w:sz w:val="22"/>
+          <w:szCs w:val="22"/>
         </w:rPr>
         <w:t>Remove some extra info from the output format.</w:t>
+      </w:r>
+    </w:p>
+    <w:p>
+      <w:pPr>
+        <w:pStyle w:val="style0"/>
+        <w:ind w:hanging="0" w:left="0" w:right="0"/>
+        <w:jc w:val="left"/>
+      </w:pPr>
+      <w:r>
+        <w:rPr/>
+      </w:r>
+    </w:p>
+    <w:p>
+      <w:pPr>
+        <w:pStyle w:val="style0"/>
+        <w:ind w:hanging="0" w:left="0" w:right="0"/>
+        <w:jc w:val="left"/>
+      </w:pPr>
+      <w:r>
+        <w:rPr/>
+      </w:r>
+    </w:p>
+    <w:p>
+      <w:pPr>
+        <w:pStyle w:val="style0"/>
+        <w:ind w:hanging="0" w:left="0" w:right="0"/>
+        <w:jc w:val="left"/>
+      </w:pPr>
+      <w:r>
+        <w:rPr/>
       </w:r>
     </w:p>
     <w:p>
@@ -820,8 +914,8 @@
           <w:rFonts w:ascii="Monospace" w:cs="Monospace" w:eastAsia="Monospace" w:hAnsi="Monospace"/>
           <w:b/>
           <w:bCs/>
-          <w:sz w:val="20"/>
-          <w:szCs w:val="20"/>
+          <w:sz w:val="22"/>
+          <w:szCs w:val="22"/>
         </w:rPr>
         <w:t>Second attempt:</w:t>
       </w:r>
@@ -838,8 +932,8 @@
           <w:b w:val="false"/>
           <w:bCs w:val="false"/>
           <w:color w:val="3C3C3C"/>
-          <w:sz w:val="20"/>
-          <w:szCs w:val="20"/>
+          <w:sz w:val="22"/>
+          <w:szCs w:val="22"/>
           <w:u w:val="none"/>
         </w:rPr>
         <w:t>9/19</w:t>
@@ -862,23 +956,13 @@
         <w:jc w:val="left"/>
       </w:pPr>
       <w:r>
-        <w:rPr/>
-      </w:r>
-    </w:p>
-    <w:p>
-      <w:pPr>
-        <w:pStyle w:val="style0"/>
-        <w:ind w:hanging="0" w:left="0" w:right="0"/>
-        <w:jc w:val="left"/>
-      </w:pPr>
-      <w:r>
-        <w:rPr>
-          <w:rFonts w:ascii="Monospace" w:cs="Monospace" w:eastAsia="Monospace" w:hAnsi="Monospace"/>
-          <w:b w:val="false"/>
-          <w:bCs w:val="false"/>
-          <w:color w:val="3C3C3C"/>
-          <w:sz w:val="20"/>
-          <w:szCs w:val="20"/>
+        <w:rPr>
+          <w:rFonts w:ascii="Monospace" w:cs="Monospace" w:eastAsia="Monospace" w:hAnsi="Monospace"/>
+          <w:b w:val="false"/>
+          <w:bCs w:val="false"/>
+          <w:color w:val="3C3C3C"/>
+          <w:sz w:val="22"/>
+          <w:szCs w:val="22"/>
           <w:u w:val="single"/>
         </w:rPr>
         <w:t>blastn</w:t>
@@ -888,8 +972,8 @@
           <w:rFonts w:ascii="Monospace" w:cs="Monospace" w:eastAsia="Monospace" w:hAnsi="Monospace"/>
           <w:b w:val="false"/>
           <w:bCs w:val="false"/>
-          <w:sz w:val="20"/>
-          <w:szCs w:val="20"/>
+          <w:sz w:val="22"/>
+          <w:szCs w:val="22"/>
         </w:rPr>
         <w:t xml:space="preserve"> -query 1128_SWS.fasta -</w:t>
       </w:r>
@@ -899,8 +983,8 @@
           <w:b w:val="false"/>
           <w:bCs w:val="false"/>
           <w:color w:val="3C3C3C"/>
-          <w:sz w:val="20"/>
-          <w:szCs w:val="20"/>
+          <w:sz w:val="22"/>
+          <w:szCs w:val="22"/>
           <w:u w:val="single"/>
         </w:rPr>
         <w:t>db</w:t>
@@ -910,8 +994,8 @@
           <w:rFonts w:ascii="Monospace" w:cs="Monospace" w:eastAsia="Monospace" w:hAnsi="Monospace"/>
           <w:b w:val="false"/>
           <w:bCs w:val="false"/>
-          <w:sz w:val="20"/>
-          <w:szCs w:val="20"/>
+          <w:sz w:val="22"/>
+          <w:szCs w:val="22"/>
         </w:rPr>
         <w:t xml:space="preserve"> db_1150 -out 1128_search_1150_v2 -</w:t>
       </w:r>
@@ -921,8 +1005,8 @@
           <w:b w:val="false"/>
           <w:bCs w:val="false"/>
           <w:color w:val="3C3C3C"/>
-          <w:sz w:val="20"/>
-          <w:szCs w:val="20"/>
+          <w:sz w:val="22"/>
+          <w:szCs w:val="22"/>
           <w:u w:val="single"/>
         </w:rPr>
         <w:t>outfmt</w:t>
@@ -932,8 +1016,8 @@
           <w:rFonts w:ascii="Monospace" w:cs="Monospace" w:eastAsia="Monospace" w:hAnsi="Monospace"/>
           <w:b w:val="false"/>
           <w:bCs w:val="false"/>
-          <w:sz w:val="20"/>
-          <w:szCs w:val="20"/>
+          <w:sz w:val="22"/>
+          <w:szCs w:val="22"/>
         </w:rPr>
         <w:t xml:space="preserve"> '10 </w:t>
       </w:r>
@@ -943,8 +1027,8 @@
           <w:b w:val="false"/>
           <w:bCs w:val="false"/>
           <w:color w:val="3C3C3C"/>
-          <w:sz w:val="20"/>
-          <w:szCs w:val="20"/>
+          <w:sz w:val="22"/>
+          <w:szCs w:val="22"/>
           <w:u w:val="single"/>
         </w:rPr>
         <w:t>qseqid</w:t>
@@ -954,8 +1038,8 @@
           <w:rFonts w:ascii="Monospace" w:cs="Monospace" w:eastAsia="Monospace" w:hAnsi="Monospace"/>
           <w:b w:val="false"/>
           <w:bCs w:val="false"/>
-          <w:sz w:val="20"/>
-          <w:szCs w:val="20"/>
+          <w:sz w:val="22"/>
+          <w:szCs w:val="22"/>
         </w:rPr>
         <w:t xml:space="preserve"> </w:t>
       </w:r>
@@ -965,8 +1049,8 @@
           <w:b w:val="false"/>
           <w:bCs w:val="false"/>
           <w:color w:val="3C3C3C"/>
-          <w:sz w:val="20"/>
-          <w:szCs w:val="20"/>
+          <w:sz w:val="22"/>
+          <w:szCs w:val="22"/>
           <w:u w:val="single"/>
         </w:rPr>
         <w:t>sseqid</w:t>
@@ -976,8 +1060,8 @@
           <w:rFonts w:ascii="Monospace" w:cs="Monospace" w:eastAsia="Monospace" w:hAnsi="Monospace"/>
           <w:b w:val="false"/>
           <w:bCs w:val="false"/>
-          <w:sz w:val="20"/>
-          <w:szCs w:val="20"/>
+          <w:sz w:val="22"/>
+          <w:szCs w:val="22"/>
         </w:rPr>
         <w:t xml:space="preserve"> </w:t>
       </w:r>
@@ -987,8 +1071,8 @@
           <w:b w:val="false"/>
           <w:bCs w:val="false"/>
           <w:color w:val="3C3C3C"/>
-          <w:sz w:val="20"/>
-          <w:szCs w:val="20"/>
+          <w:sz w:val="22"/>
+          <w:szCs w:val="22"/>
           <w:u w:val="single"/>
         </w:rPr>
         <w:t>pident</w:t>
@@ -998,8 +1082,8 @@
           <w:rFonts w:ascii="Monospace" w:cs="Monospace" w:eastAsia="Monospace" w:hAnsi="Monospace"/>
           <w:b w:val="false"/>
           <w:bCs w:val="false"/>
-          <w:sz w:val="20"/>
-          <w:szCs w:val="20"/>
+          <w:sz w:val="22"/>
+          <w:szCs w:val="22"/>
         </w:rPr>
         <w:t>' -max_target_seqs 1</w:t>
       </w:r>
@@ -1021,23 +1105,13 @@
         <w:jc w:val="left"/>
       </w:pPr>
       <w:r>
-        <w:rPr/>
-      </w:r>
-    </w:p>
-    <w:p>
-      <w:pPr>
-        <w:pStyle w:val="style0"/>
-        <w:ind w:hanging="0" w:left="0" w:right="0"/>
-        <w:jc w:val="left"/>
-      </w:pPr>
-      <w:r>
-        <w:rPr>
-          <w:rFonts w:ascii="Monospace" w:cs="Monospace" w:eastAsia="Monospace" w:hAnsi="Monospace"/>
-          <w:b w:val="false"/>
-          <w:bCs w:val="false"/>
-          <w:color w:val="3C3C3C"/>
-          <w:sz w:val="20"/>
-          <w:szCs w:val="20"/>
+        <w:rPr>
+          <w:rFonts w:ascii="Monospace" w:cs="Monospace" w:eastAsia="Monospace" w:hAnsi="Monospace"/>
+          <w:b w:val="false"/>
+          <w:bCs w:val="false"/>
+          <w:color w:val="3C3C3C"/>
+          <w:sz w:val="22"/>
+          <w:szCs w:val="22"/>
           <w:u w:val="single"/>
         </w:rPr>
         <w:t>blastn</w:t>
@@ -1047,8 +1121,8 @@
           <w:rFonts w:ascii="Monospace" w:cs="Monospace" w:eastAsia="Monospace" w:hAnsi="Monospace"/>
           <w:b w:val="false"/>
           <w:bCs w:val="false"/>
-          <w:sz w:val="20"/>
-          <w:szCs w:val="20"/>
+          <w:sz w:val="22"/>
+          <w:szCs w:val="22"/>
         </w:rPr>
         <w:t xml:space="preserve"> -query 1150_TS.fasta -</w:t>
       </w:r>
@@ -1058,8 +1132,8 @@
           <w:b w:val="false"/>
           <w:bCs w:val="false"/>
           <w:color w:val="3C3C3C"/>
-          <w:sz w:val="20"/>
-          <w:szCs w:val="20"/>
+          <w:sz w:val="22"/>
+          <w:szCs w:val="22"/>
           <w:u w:val="single"/>
         </w:rPr>
         <w:t>db</w:t>
@@ -1069,8 +1143,8 @@
           <w:rFonts w:ascii="Monospace" w:cs="Monospace" w:eastAsia="Monospace" w:hAnsi="Monospace"/>
           <w:b w:val="false"/>
           <w:bCs w:val="false"/>
-          <w:sz w:val="20"/>
-          <w:szCs w:val="20"/>
+          <w:sz w:val="22"/>
+          <w:szCs w:val="22"/>
         </w:rPr>
         <w:t xml:space="preserve"> db_1128 -out 1150_search_1128_v2 -</w:t>
       </w:r>
@@ -1080,8 +1154,8 @@
           <w:b w:val="false"/>
           <w:bCs w:val="false"/>
           <w:color w:val="3C3C3C"/>
-          <w:sz w:val="20"/>
-          <w:szCs w:val="20"/>
+          <w:sz w:val="22"/>
+          <w:szCs w:val="22"/>
           <w:u w:val="single"/>
         </w:rPr>
         <w:t>outfmt</w:t>
@@ -1091,8 +1165,8 @@
           <w:rFonts w:ascii="Monospace" w:cs="Monospace" w:eastAsia="Monospace" w:hAnsi="Monospace"/>
           <w:b w:val="false"/>
           <w:bCs w:val="false"/>
-          <w:sz w:val="20"/>
-          <w:szCs w:val="20"/>
+          <w:sz w:val="22"/>
+          <w:szCs w:val="22"/>
         </w:rPr>
         <w:t xml:space="preserve"> '10 </w:t>
       </w:r>
@@ -1102,8 +1176,8 @@
           <w:b w:val="false"/>
           <w:bCs w:val="false"/>
           <w:color w:val="3C3C3C"/>
-          <w:sz w:val="20"/>
-          <w:szCs w:val="20"/>
+          <w:sz w:val="22"/>
+          <w:szCs w:val="22"/>
           <w:u w:val="single"/>
         </w:rPr>
         <w:t>qseqid</w:t>
@@ -1113,8 +1187,8 @@
           <w:rFonts w:ascii="Monospace" w:cs="Monospace" w:eastAsia="Monospace" w:hAnsi="Monospace"/>
           <w:b w:val="false"/>
           <w:bCs w:val="false"/>
-          <w:sz w:val="20"/>
-          <w:szCs w:val="20"/>
+          <w:sz w:val="22"/>
+          <w:szCs w:val="22"/>
         </w:rPr>
         <w:t xml:space="preserve"> </w:t>
       </w:r>
@@ -1124,8 +1198,8 @@
           <w:b w:val="false"/>
           <w:bCs w:val="false"/>
           <w:color w:val="3C3C3C"/>
-          <w:sz w:val="20"/>
-          <w:szCs w:val="20"/>
+          <w:sz w:val="22"/>
+          <w:szCs w:val="22"/>
           <w:u w:val="single"/>
         </w:rPr>
         <w:t>sseqid</w:t>
@@ -1135,8 +1209,8 @@
           <w:rFonts w:ascii="Monospace" w:cs="Monospace" w:eastAsia="Monospace" w:hAnsi="Monospace"/>
           <w:b w:val="false"/>
           <w:bCs w:val="false"/>
-          <w:sz w:val="20"/>
-          <w:szCs w:val="20"/>
+          <w:sz w:val="22"/>
+          <w:szCs w:val="22"/>
         </w:rPr>
         <w:t xml:space="preserve"> </w:t>
       </w:r>
@@ -1146,8 +1220,8 @@
           <w:b w:val="false"/>
           <w:bCs w:val="false"/>
           <w:color w:val="3C3C3C"/>
-          <w:sz w:val="20"/>
-          <w:szCs w:val="20"/>
+          <w:sz w:val="22"/>
+          <w:szCs w:val="22"/>
           <w:u w:val="single"/>
         </w:rPr>
         <w:t>pident</w:t>
@@ -1157,8 +1231,8 @@
           <w:rFonts w:ascii="Monospace" w:cs="Monospace" w:eastAsia="Monospace" w:hAnsi="Monospace"/>
           <w:b w:val="false"/>
           <w:bCs w:val="false"/>
-          <w:sz w:val="20"/>
-          <w:szCs w:val="20"/>
+          <w:sz w:val="22"/>
+          <w:szCs w:val="22"/>
         </w:rPr>
         <w:t>' -max_target_seqs 1</w:t>
       </w:r>
@@ -1184,8 +1258,8 @@
           <w:rFonts w:ascii="Monospace" w:cs="Monospace" w:eastAsia="Monospace" w:hAnsi="Monospace"/>
           <w:b w:val="false"/>
           <w:bCs w:val="false"/>
-          <w:sz w:val="20"/>
-          <w:szCs w:val="20"/>
+          <w:sz w:val="22"/>
+          <w:szCs w:val="22"/>
         </w:rPr>
         <w:t>To submit all jobs in the folder:</w:t>
       </w:r>
@@ -1201,35 +1275,35 @@
           <w:rFonts w:ascii="Monospace" w:cs="Monospace" w:eastAsia="Monospace" w:hAnsi="Monospace"/>
           <w:b w:val="false"/>
           <w:bCs w:val="false"/>
-          <w:sz w:val="20"/>
-          <w:szCs w:val="20"/>
-        </w:rPr>
-        <w:t>ls *.sh | xargs -n1 msub</w:t>
-      </w:r>
-    </w:p>
-    <w:p>
-      <w:pPr>
-        <w:pStyle w:val="style0"/>
-        <w:ind w:hanging="0" w:left="0" w:right="0"/>
-        <w:jc w:val="left"/>
-      </w:pPr>
-      <w:r>
-        <w:rPr/>
-      </w:r>
-    </w:p>
-    <w:p>
-      <w:pPr>
-        <w:pStyle w:val="style0"/>
-        <w:ind w:hanging="0" w:left="0" w:right="0"/>
-        <w:jc w:val="left"/>
-      </w:pPr>
-      <w:r>
-        <w:rPr>
-          <w:rFonts w:ascii="Monospace" w:cs="Monospace" w:eastAsia="Monospace" w:hAnsi="Monospace"/>
-          <w:b w:val="false"/>
-          <w:bCs w:val="false"/>
-          <w:sz w:val="20"/>
-          <w:szCs w:val="20"/>
+          <w:sz w:val="22"/>
+          <w:szCs w:val="22"/>
+        </w:rPr>
+        <w:t>ls blast*.sh | xargs -n1 msub</w:t>
+      </w:r>
+    </w:p>
+    <w:p>
+      <w:pPr>
+        <w:pStyle w:val="style0"/>
+        <w:ind w:hanging="0" w:left="0" w:right="0"/>
+        <w:jc w:val="left"/>
+      </w:pPr>
+      <w:r>
+        <w:rPr/>
+      </w:r>
+    </w:p>
+    <w:p>
+      <w:pPr>
+        <w:pStyle w:val="style0"/>
+        <w:ind w:hanging="0" w:left="0" w:right="0"/>
+        <w:jc w:val="left"/>
+      </w:pPr>
+      <w:r>
+        <w:rPr>
+          <w:rFonts w:ascii="Monospace" w:cs="Monospace" w:eastAsia="Monospace" w:hAnsi="Monospace"/>
+          <w:b w:val="false"/>
+          <w:bCs w:val="false"/>
+          <w:sz w:val="22"/>
+          <w:szCs w:val="22"/>
         </w:rPr>
         <w:t>Stats:</w:t>
       </w:r>
@@ -1245,8 +1319,8 @@
           <w:rFonts w:ascii="Monospace" w:cs="Monospace" w:eastAsia="Monospace" w:hAnsi="Monospace"/>
           <w:b w:val="false"/>
           <w:bCs w:val="false"/>
-          <w:sz w:val="20"/>
-          <w:szCs w:val="20"/>
+          <w:sz w:val="22"/>
+          <w:szCs w:val="22"/>
         </w:rPr>
         <w:t>Memory ~1.1GB</w:t>
         <w:br/>
@@ -1272,8 +1346,8 @@
       <w:r>
         <w:rPr>
           <w:rFonts w:ascii="Monospace" w:cs="Monospace" w:eastAsia="Monospace" w:hAnsi="Monospace"/>
-          <w:sz w:val="20"/>
-          <w:szCs w:val="20"/>
+          <w:sz w:val="22"/>
+          <w:szCs w:val="22"/>
         </w:rPr>
         <w:t>Results:</w:t>
       </w:r>
@@ -1287,8 +1361,8 @@
       <w:r>
         <w:rPr>
           <w:rFonts w:ascii="Monospace" w:cs="Monospace" w:eastAsia="Monospace" w:hAnsi="Monospace"/>
-          <w:sz w:val="20"/>
-          <w:szCs w:val="20"/>
+          <w:sz w:val="22"/>
+          <w:szCs w:val="22"/>
         </w:rPr>
         <w:t>1128_search_1150_v1 16MB 272,733 lines (out of 298,236)</w:t>
       </w:r>
@@ -1304,8 +1378,8 @@
           <w:rFonts w:ascii="Monospace" w:cs="Monospace" w:eastAsia="Monospace" w:hAnsi="Monospace"/>
           <w:b w:val="false"/>
           <w:bCs w:val="false"/>
-          <w:sz w:val="20"/>
-          <w:szCs w:val="20"/>
+          <w:sz w:val="22"/>
+          <w:szCs w:val="22"/>
         </w:rPr>
         <w:t>1150_search_1128_v1 16MB 266,553 lines (out of 343,164)</w:t>
       </w:r>
@@ -1331,8 +1405,8 @@
           <w:rFonts w:ascii="Monospace" w:cs="Monospace" w:eastAsia="Monospace" w:hAnsi="Monospace"/>
           <w:b w:val="false"/>
           <w:bCs w:val="false"/>
-          <w:sz w:val="20"/>
-          <w:szCs w:val="20"/>
+          <w:sz w:val="22"/>
+          <w:szCs w:val="22"/>
         </w:rPr>
         <w:t>Further processing:</w:t>
       </w:r>
@@ -1348,8 +1422,60 @@
           <w:rFonts w:ascii="Monospace" w:cs="Monospace" w:eastAsia="Monospace" w:hAnsi="Monospace"/>
           <w:b w:val="false"/>
           <w:bCs w:val="false"/>
-          <w:sz w:val="20"/>
-          <w:szCs w:val="20"/>
+          <w:strike/>
+          <w:sz w:val="22"/>
+          <w:szCs w:val="22"/>
+        </w:rPr>
+        <w:t>Rerun with more output options, like lengths</w:t>
+      </w:r>
+    </w:p>
+    <w:p>
+      <w:pPr>
+        <w:pStyle w:val="style0"/>
+        <w:ind w:hanging="0" w:left="0" w:right="0"/>
+        <w:jc w:val="left"/>
+      </w:pPr>
+      <w:r>
+        <w:rPr>
+          <w:rFonts w:ascii="Monospace" w:cs="Monospace" w:eastAsia="Monospace" w:hAnsi="Monospace"/>
+          <w:b w:val="false"/>
+          <w:bCs w:val="false"/>
+          <w:sz w:val="22"/>
+          <w:szCs w:val="22"/>
+        </w:rPr>
+        <w:t>Find reciprocal</w:t>
+      </w:r>
+    </w:p>
+    <w:p>
+      <w:pPr>
+        <w:pStyle w:val="style0"/>
+        <w:ind w:hanging="0" w:left="0" w:right="0"/>
+        <w:jc w:val="left"/>
+      </w:pPr>
+      <w:r>
+        <w:rPr>
+          <w:rFonts w:ascii="Monospace" w:cs="Monospace" w:eastAsia="Monospace" w:hAnsi="Monospace"/>
+          <w:b w:val="false"/>
+          <w:bCs w:val="false"/>
+          <w:sz w:val="22"/>
+          <w:szCs w:val="22"/>
+        </w:rPr>
+        <w:t>Filter to make sure alignment length is similar to transcript length</w:t>
+      </w:r>
+    </w:p>
+    <w:p>
+      <w:pPr>
+        <w:pStyle w:val="style0"/>
+        <w:ind w:hanging="0" w:left="0" w:right="0"/>
+        <w:jc w:val="left"/>
+      </w:pPr>
+      <w:r>
+        <w:rPr>
+          <w:rFonts w:ascii="Monospace" w:cs="Monospace" w:eastAsia="Monospace" w:hAnsi="Monospace"/>
+          <w:b w:val="false"/>
+          <w:bCs w:val="false"/>
+          <w:sz w:val="22"/>
+          <w:szCs w:val="22"/>
         </w:rPr>
         <w:t>Remove all entries with 100% identity</w:t>
       </w:r>
@@ -1365,59 +1491,8 @@
           <w:rFonts w:ascii="Monospace" w:cs="Monospace" w:eastAsia="Monospace" w:hAnsi="Monospace"/>
           <w:b w:val="false"/>
           <w:bCs w:val="false"/>
-          <w:sz w:val="20"/>
-          <w:szCs w:val="20"/>
-        </w:rPr>
-        <w:t>Rerun with more output options, like lengths</w:t>
-      </w:r>
-    </w:p>
-    <w:p>
-      <w:pPr>
-        <w:pStyle w:val="style0"/>
-        <w:ind w:hanging="0" w:left="0" w:right="0"/>
-        <w:jc w:val="left"/>
-      </w:pPr>
-      <w:r>
-        <w:rPr>
-          <w:rFonts w:ascii="Monospace" w:cs="Monospace" w:eastAsia="Monospace" w:hAnsi="Monospace"/>
-          <w:b w:val="false"/>
-          <w:bCs w:val="false"/>
-          <w:sz w:val="20"/>
-          <w:szCs w:val="20"/>
-        </w:rPr>
-        <w:t>Filter to make sure alignment length is similar to transcript length</w:t>
-      </w:r>
-    </w:p>
-    <w:p>
-      <w:pPr>
-        <w:pStyle w:val="style0"/>
-        <w:ind w:hanging="0" w:left="0" w:right="0"/>
-        <w:jc w:val="left"/>
-      </w:pPr>
-      <w:r>
-        <w:rPr>
-          <w:rFonts w:ascii="Monospace" w:cs="Monospace" w:eastAsia="Monospace" w:hAnsi="Monospace"/>
-          <w:b w:val="false"/>
-          <w:bCs w:val="false"/>
-          <w:sz w:val="20"/>
-          <w:szCs w:val="20"/>
-        </w:rPr>
-        <w:t>Filter to make sure it is protein coding RNA</w:t>
-      </w:r>
-    </w:p>
-    <w:p>
-      <w:pPr>
-        <w:pStyle w:val="style0"/>
-        <w:ind w:hanging="0" w:left="0" w:right="0"/>
-        <w:jc w:val="left"/>
-      </w:pPr>
-      <w:r>
-        <w:rPr>
-          <w:rFonts w:ascii="Monospace" w:cs="Monospace" w:eastAsia="Monospace" w:hAnsi="Monospace"/>
-          <w:b w:val="false"/>
-          <w:bCs w:val="false"/>
-          <w:sz w:val="20"/>
-          <w:szCs w:val="20"/>
+          <w:sz w:val="22"/>
+          <w:szCs w:val="22"/>
         </w:rPr>
         <w:t>Sort for lowest % identity to get the top X to look at</w:t>
       </w:r>
@@ -1433,27 +1508,481 @@
           <w:rFonts w:ascii="Monospace" w:cs="Monospace" w:eastAsia="Monospace" w:hAnsi="Monospace"/>
           <w:b w:val="false"/>
           <w:bCs w:val="false"/>
-          <w:sz w:val="20"/>
-          <w:szCs w:val="20"/>
-        </w:rPr>
-        <w:t>For top X, look for non-synonymous changes</w:t>
-      </w:r>
-    </w:p>
-    <w:p>
-      <w:pPr>
-        <w:pStyle w:val="style0"/>
-        <w:ind w:hanging="0" w:left="0" w:right="0"/>
-        <w:jc w:val="left"/>
-      </w:pPr>
-      <w:r>
-        <w:rPr>
-          <w:rFonts w:ascii="Monospace" w:cs="Monospace" w:eastAsia="Monospace" w:hAnsi="Monospace"/>
-          <w:b w:val="false"/>
-          <w:bCs w:val="false"/>
-          <w:sz w:val="20"/>
-          <w:szCs w:val="20"/>
+          <w:sz w:val="22"/>
+          <w:szCs w:val="22"/>
+        </w:rPr>
+        <w:t>For top X, make sure it is protein coding RNA and look for non-synonymous changes</w:t>
+      </w:r>
+    </w:p>
+    <w:p>
+      <w:pPr>
+        <w:pStyle w:val="style0"/>
+        <w:ind w:hanging="0" w:left="0" w:right="0"/>
+        <w:jc w:val="left"/>
+      </w:pPr>
+      <w:r>
+        <w:rPr>
+          <w:rFonts w:ascii="Monospace" w:cs="Monospace" w:eastAsia="Monospace" w:hAnsi="Monospace"/>
+          <w:b w:val="false"/>
+          <w:bCs w:val="false"/>
+          <w:sz w:val="22"/>
+          <w:szCs w:val="22"/>
         </w:rPr>
         <w:t>Blast these against other species</w:t>
+      </w:r>
+    </w:p>
+    <w:p>
+      <w:pPr>
+        <w:pStyle w:val="style0"/>
+        <w:ind w:hanging="0" w:left="0" w:right="0"/>
+        <w:jc w:val="left"/>
+      </w:pPr>
+      <w:r>
+        <w:rPr/>
+      </w:r>
+    </w:p>
+    <w:p>
+      <w:pPr>
+        <w:pStyle w:val="style0"/>
+        <w:ind w:hanging="0" w:left="0" w:right="0"/>
+        <w:jc w:val="left"/>
+      </w:pPr>
+      <w:r>
+        <w:rPr/>
+      </w:r>
+    </w:p>
+    <w:p>
+      <w:pPr>
+        <w:pStyle w:val="style0"/>
+        <w:ind w:hanging="0" w:left="0" w:right="0"/>
+        <w:jc w:val="left"/>
+      </w:pPr>
+      <w:r>
+        <w:rPr>
+          <w:rFonts w:ascii="Monospace" w:cs="Monospace" w:eastAsia="Monospace" w:hAnsi="Monospace"/>
+          <w:b w:val="false"/>
+          <w:bCs w:val="false"/>
+          <w:sz w:val="22"/>
+          <w:szCs w:val="22"/>
+        </w:rPr>
+        <w:t>9/20</w:t>
+      </w:r>
+    </w:p>
+    <w:p>
+      <w:pPr>
+        <w:pStyle w:val="style0"/>
+        <w:ind w:hanging="0" w:left="0" w:right="0"/>
+        <w:jc w:val="left"/>
+      </w:pPr>
+      <w:r>
+        <w:rPr/>
+      </w:r>
+    </w:p>
+    <w:p>
+      <w:pPr>
+        <w:pStyle w:val="style0"/>
+        <w:ind w:hanging="0" w:left="0" w:right="0"/>
+        <w:jc w:val="left"/>
+      </w:pPr>
+      <w:r>
+        <w:rPr>
+          <w:rFonts w:ascii="Monospace" w:cs="Monospace" w:eastAsia="Monospace" w:hAnsi="Monospace"/>
+          <w:b w:val="false"/>
+          <w:bCs w:val="false"/>
+          <w:sz w:val="22"/>
+          <w:szCs w:val="22"/>
+        </w:rPr>
+        <w:t>Added length into blast results.</w:t>
+      </w:r>
+    </w:p>
+    <w:p>
+      <w:pPr>
+        <w:pStyle w:val="style0"/>
+        <w:ind w:hanging="0" w:left="0" w:right="0"/>
+        <w:jc w:val="left"/>
+      </w:pPr>
+      <w:r>
+        <w:rPr/>
+      </w:r>
+    </w:p>
+    <w:p>
+      <w:pPr>
+        <w:pStyle w:val="style0"/>
+        <w:ind w:hanging="0" w:left="0" w:right="0"/>
+        <w:jc w:val="left"/>
+      </w:pPr>
+      <w:r>
+        <w:rPr>
+          <w:rFonts w:ascii="Monospace" w:cs="Monospace" w:eastAsia="Monospace" w:hAnsi="Monospace"/>
+          <w:b w:val="false"/>
+          <w:bCs w:val="false"/>
+          <w:color w:val="3C3C3C"/>
+          <w:sz w:val="20"/>
+          <w:szCs w:val="20"/>
+          <w:u w:val="single"/>
+        </w:rPr>
+        <w:t>blastn</w:t>
+      </w:r>
+      <w:r>
+        <w:rPr>
+          <w:rFonts w:ascii="Monospace" w:cs="Monospace" w:eastAsia="Monospace" w:hAnsi="Monospace"/>
+          <w:b w:val="false"/>
+          <w:bCs w:val="false"/>
+          <w:sz w:val="20"/>
+          <w:szCs w:val="20"/>
+        </w:rPr>
+        <w:t xml:space="preserve"> -query 1150_TS.fasta -</w:t>
+      </w:r>
+      <w:r>
+        <w:rPr>
+          <w:rFonts w:ascii="Monospace" w:cs="Monospace" w:eastAsia="Monospace" w:hAnsi="Monospace"/>
+          <w:b w:val="false"/>
+          <w:bCs w:val="false"/>
+          <w:color w:val="3C3C3C"/>
+          <w:sz w:val="20"/>
+          <w:szCs w:val="20"/>
+          <w:u w:val="single"/>
+        </w:rPr>
+        <w:t>db</w:t>
+      </w:r>
+      <w:r>
+        <w:rPr>
+          <w:rFonts w:ascii="Monospace" w:cs="Monospace" w:eastAsia="Monospace" w:hAnsi="Monospace"/>
+          <w:b w:val="false"/>
+          <w:bCs w:val="false"/>
+          <w:sz w:val="20"/>
+          <w:szCs w:val="20"/>
+        </w:rPr>
+        <w:t xml:space="preserve"> db_1128 -out 1150_search_1128_v2 -</w:t>
+      </w:r>
+      <w:r>
+        <w:rPr>
+          <w:rFonts w:ascii="Monospace" w:cs="Monospace" w:eastAsia="Monospace" w:hAnsi="Monospace"/>
+          <w:b w:val="false"/>
+          <w:bCs w:val="false"/>
+          <w:color w:val="3C3C3C"/>
+          <w:sz w:val="20"/>
+          <w:szCs w:val="20"/>
+          <w:u w:val="single"/>
+        </w:rPr>
+        <w:t>outfmt</w:t>
+      </w:r>
+      <w:r>
+        <w:rPr>
+          <w:rFonts w:ascii="Monospace" w:cs="Monospace" w:eastAsia="Monospace" w:hAnsi="Monospace"/>
+          <w:b w:val="false"/>
+          <w:bCs w:val="false"/>
+          <w:sz w:val="20"/>
+          <w:szCs w:val="20"/>
+        </w:rPr>
+        <w:t xml:space="preserve"> '10 </w:t>
+      </w:r>
+      <w:r>
+        <w:rPr>
+          <w:rFonts w:ascii="Monospace" w:cs="Monospace" w:eastAsia="Monospace" w:hAnsi="Monospace"/>
+          <w:b w:val="false"/>
+          <w:bCs w:val="false"/>
+          <w:color w:val="3C3C3C"/>
+          <w:sz w:val="20"/>
+          <w:szCs w:val="20"/>
+          <w:u w:val="single"/>
+        </w:rPr>
+        <w:t>qseqid</w:t>
+      </w:r>
+      <w:r>
+        <w:rPr>
+          <w:rFonts w:ascii="Monospace" w:cs="Monospace" w:eastAsia="Monospace" w:hAnsi="Monospace"/>
+          <w:b w:val="false"/>
+          <w:bCs w:val="false"/>
+          <w:sz w:val="20"/>
+          <w:szCs w:val="20"/>
+        </w:rPr>
+        <w:t xml:space="preserve"> </w:t>
+      </w:r>
+      <w:r>
+        <w:rPr>
+          <w:rFonts w:ascii="Monospace" w:cs="Monospace" w:eastAsia="Monospace" w:hAnsi="Monospace"/>
+          <w:b w:val="false"/>
+          <w:bCs w:val="false"/>
+          <w:color w:val="3C3C3C"/>
+          <w:sz w:val="20"/>
+          <w:szCs w:val="20"/>
+          <w:u w:val="single"/>
+        </w:rPr>
+        <w:t>sseqid</w:t>
+      </w:r>
+      <w:r>
+        <w:rPr>
+          <w:rFonts w:ascii="Monospace" w:cs="Monospace" w:eastAsia="Monospace" w:hAnsi="Monospace"/>
+          <w:b w:val="false"/>
+          <w:bCs w:val="false"/>
+          <w:sz w:val="20"/>
+          <w:szCs w:val="20"/>
+        </w:rPr>
+        <w:t xml:space="preserve"> </w:t>
+      </w:r>
+      <w:r>
+        <w:rPr>
+          <w:rFonts w:ascii="Monospace" w:cs="Monospace" w:eastAsia="Monospace" w:hAnsi="Monospace"/>
+          <w:b w:val="false"/>
+          <w:bCs w:val="false"/>
+          <w:color w:val="3C3C3C"/>
+          <w:sz w:val="20"/>
+          <w:szCs w:val="20"/>
+          <w:u w:val="single"/>
+        </w:rPr>
+        <w:t>qlen</w:t>
+      </w:r>
+      <w:r>
+        <w:rPr>
+          <w:rFonts w:ascii="Monospace" w:cs="Monospace" w:eastAsia="Monospace" w:hAnsi="Monospace"/>
+          <w:b w:val="false"/>
+          <w:bCs w:val="false"/>
+          <w:sz w:val="20"/>
+          <w:szCs w:val="20"/>
+        </w:rPr>
+        <w:t xml:space="preserve"> </w:t>
+      </w:r>
+      <w:r>
+        <w:rPr>
+          <w:rFonts w:ascii="Monospace" w:cs="Monospace" w:eastAsia="Monospace" w:hAnsi="Monospace"/>
+          <w:b w:val="false"/>
+          <w:bCs w:val="false"/>
+          <w:color w:val="3C3C3C"/>
+          <w:sz w:val="20"/>
+          <w:szCs w:val="20"/>
+          <w:u w:val="single"/>
+        </w:rPr>
+        <w:t>slen</w:t>
+      </w:r>
+      <w:r>
+        <w:rPr>
+          <w:rFonts w:ascii="Monospace" w:cs="Monospace" w:eastAsia="Monospace" w:hAnsi="Monospace"/>
+          <w:b w:val="false"/>
+          <w:bCs w:val="false"/>
+          <w:sz w:val="20"/>
+          <w:szCs w:val="20"/>
+        </w:rPr>
+        <w:t xml:space="preserve"> length </w:t>
+      </w:r>
+      <w:r>
+        <w:rPr>
+          <w:rFonts w:ascii="Monospace" w:cs="Monospace" w:eastAsia="Monospace" w:hAnsi="Monospace"/>
+          <w:b w:val="false"/>
+          <w:bCs w:val="false"/>
+          <w:color w:val="3C3C3C"/>
+          <w:sz w:val="20"/>
+          <w:szCs w:val="20"/>
+          <w:u w:val="single"/>
+        </w:rPr>
+        <w:t>pident</w:t>
+      </w:r>
+      <w:r>
+        <w:rPr>
+          <w:rFonts w:ascii="Monospace" w:cs="Monospace" w:eastAsia="Monospace" w:hAnsi="Monospace"/>
+          <w:b w:val="false"/>
+          <w:bCs w:val="false"/>
+          <w:sz w:val="20"/>
+          <w:szCs w:val="20"/>
+        </w:rPr>
+        <w:t>' -max_target_seqs 1</w:t>
+      </w:r>
+    </w:p>
+    <w:p>
+      <w:pPr>
+        <w:pStyle w:val="style0"/>
+        <w:ind w:hanging="0" w:left="0" w:right="0"/>
+        <w:jc w:val="left"/>
+      </w:pPr>
+      <w:r>
+        <w:rPr>
+          <w:rFonts w:ascii="Monospace" w:cs="Monospace" w:eastAsia="Monospace" w:hAnsi="Monospace"/>
+          <w:sz w:val="20"/>
+          <w:szCs w:val="20"/>
+        </w:rPr>
+      </w:r>
+    </w:p>
+    <w:p>
+      <w:pPr>
+        <w:pStyle w:val="style0"/>
+        <w:ind w:hanging="0" w:left="0" w:right="0"/>
+        <w:jc w:val="left"/>
+      </w:pPr>
+      <w:r>
+        <w:rPr>
+          <w:rFonts w:ascii="Monospace" w:cs="Monospace" w:eastAsia="Monospace" w:hAnsi="Monospace"/>
+          <w:b w:val="false"/>
+          <w:bCs w:val="false"/>
+          <w:color w:val="3C3C3C"/>
+          <w:sz w:val="20"/>
+          <w:szCs w:val="20"/>
+          <w:u w:val="single"/>
+        </w:rPr>
+        <w:t>blastn</w:t>
+      </w:r>
+      <w:r>
+        <w:rPr>
+          <w:rFonts w:ascii="Monospace" w:cs="Monospace" w:eastAsia="Monospace" w:hAnsi="Monospace"/>
+          <w:b w:val="false"/>
+          <w:bCs w:val="false"/>
+          <w:sz w:val="20"/>
+          <w:szCs w:val="20"/>
+        </w:rPr>
+        <w:t xml:space="preserve"> -query 1128_SWS.fasta -</w:t>
+      </w:r>
+      <w:r>
+        <w:rPr>
+          <w:rFonts w:ascii="Monospace" w:cs="Monospace" w:eastAsia="Monospace" w:hAnsi="Monospace"/>
+          <w:b w:val="false"/>
+          <w:bCs w:val="false"/>
+          <w:color w:val="3C3C3C"/>
+          <w:sz w:val="20"/>
+          <w:szCs w:val="20"/>
+          <w:u w:val="single"/>
+        </w:rPr>
+        <w:t>db</w:t>
+      </w:r>
+      <w:r>
+        <w:rPr>
+          <w:rFonts w:ascii="Monospace" w:cs="Monospace" w:eastAsia="Monospace" w:hAnsi="Monospace"/>
+          <w:b w:val="false"/>
+          <w:bCs w:val="false"/>
+          <w:sz w:val="20"/>
+          <w:szCs w:val="20"/>
+        </w:rPr>
+        <w:t xml:space="preserve"> db_1150 -out 1128_search_1150_v2 -</w:t>
+      </w:r>
+      <w:r>
+        <w:rPr>
+          <w:rFonts w:ascii="Monospace" w:cs="Monospace" w:eastAsia="Monospace" w:hAnsi="Monospace"/>
+          <w:b w:val="false"/>
+          <w:bCs w:val="false"/>
+          <w:color w:val="3C3C3C"/>
+          <w:sz w:val="20"/>
+          <w:szCs w:val="20"/>
+          <w:u w:val="single"/>
+        </w:rPr>
+        <w:t>outfmt</w:t>
+      </w:r>
+      <w:r>
+        <w:rPr>
+          <w:rFonts w:ascii="Monospace" w:cs="Monospace" w:eastAsia="Monospace" w:hAnsi="Monospace"/>
+          <w:b w:val="false"/>
+          <w:bCs w:val="false"/>
+          <w:sz w:val="20"/>
+          <w:szCs w:val="20"/>
+        </w:rPr>
+        <w:t xml:space="preserve"> '10 </w:t>
+      </w:r>
+      <w:r>
+        <w:rPr>
+          <w:rFonts w:ascii="Monospace" w:cs="Monospace" w:eastAsia="Monospace" w:hAnsi="Monospace"/>
+          <w:b w:val="false"/>
+          <w:bCs w:val="false"/>
+          <w:color w:val="3C3C3C"/>
+          <w:sz w:val="20"/>
+          <w:szCs w:val="20"/>
+          <w:u w:val="single"/>
+        </w:rPr>
+        <w:t>qseqid</w:t>
+      </w:r>
+      <w:r>
+        <w:rPr>
+          <w:rFonts w:ascii="Monospace" w:cs="Monospace" w:eastAsia="Monospace" w:hAnsi="Monospace"/>
+          <w:b w:val="false"/>
+          <w:bCs w:val="false"/>
+          <w:sz w:val="20"/>
+          <w:szCs w:val="20"/>
+        </w:rPr>
+        <w:t xml:space="preserve"> </w:t>
+      </w:r>
+      <w:r>
+        <w:rPr>
+          <w:rFonts w:ascii="Monospace" w:cs="Monospace" w:eastAsia="Monospace" w:hAnsi="Monospace"/>
+          <w:b w:val="false"/>
+          <w:bCs w:val="false"/>
+          <w:color w:val="3C3C3C"/>
+          <w:sz w:val="20"/>
+          <w:szCs w:val="20"/>
+          <w:u w:val="single"/>
+        </w:rPr>
+        <w:t>sseqid</w:t>
+      </w:r>
+      <w:r>
+        <w:rPr>
+          <w:rFonts w:ascii="Monospace" w:cs="Monospace" w:eastAsia="Monospace" w:hAnsi="Monospace"/>
+          <w:b w:val="false"/>
+          <w:bCs w:val="false"/>
+          <w:sz w:val="20"/>
+          <w:szCs w:val="20"/>
+        </w:rPr>
+        <w:t xml:space="preserve"> </w:t>
+      </w:r>
+      <w:r>
+        <w:rPr>
+          <w:rFonts w:ascii="Monospace" w:cs="Monospace" w:eastAsia="Monospace" w:hAnsi="Monospace"/>
+          <w:b w:val="false"/>
+          <w:bCs w:val="false"/>
+          <w:color w:val="3C3C3C"/>
+          <w:sz w:val="20"/>
+          <w:szCs w:val="20"/>
+          <w:u w:val="single"/>
+        </w:rPr>
+        <w:t>qlen</w:t>
+      </w:r>
+      <w:r>
+        <w:rPr>
+          <w:rFonts w:ascii="Monospace" w:cs="Monospace" w:eastAsia="Monospace" w:hAnsi="Monospace"/>
+          <w:b w:val="false"/>
+          <w:bCs w:val="false"/>
+          <w:sz w:val="20"/>
+          <w:szCs w:val="20"/>
+        </w:rPr>
+        <w:t xml:space="preserve"> </w:t>
+      </w:r>
+      <w:r>
+        <w:rPr>
+          <w:rFonts w:ascii="Monospace" w:cs="Monospace" w:eastAsia="Monospace" w:hAnsi="Monospace"/>
+          <w:b w:val="false"/>
+          <w:bCs w:val="false"/>
+          <w:color w:val="3C3C3C"/>
+          <w:sz w:val="20"/>
+          <w:szCs w:val="20"/>
+          <w:u w:val="single"/>
+        </w:rPr>
+        <w:t>slen</w:t>
+      </w:r>
+      <w:r>
+        <w:rPr>
+          <w:rFonts w:ascii="Monospace" w:cs="Monospace" w:eastAsia="Monospace" w:hAnsi="Monospace"/>
+          <w:b w:val="false"/>
+          <w:bCs w:val="false"/>
+          <w:sz w:val="20"/>
+          <w:szCs w:val="20"/>
+        </w:rPr>
+        <w:t xml:space="preserve"> length </w:t>
+      </w:r>
+      <w:r>
+        <w:rPr>
+          <w:rFonts w:ascii="Monospace" w:cs="Monospace" w:eastAsia="Monospace" w:hAnsi="Monospace"/>
+          <w:b w:val="false"/>
+          <w:bCs w:val="false"/>
+          <w:color w:val="3C3C3C"/>
+          <w:sz w:val="20"/>
+          <w:szCs w:val="20"/>
+          <w:u w:val="single"/>
+        </w:rPr>
+        <w:t>pident</w:t>
+      </w:r>
+      <w:r>
+        <w:rPr>
+          <w:rFonts w:ascii="Monospace" w:cs="Monospace" w:eastAsia="Monospace" w:hAnsi="Monospace"/>
+          <w:b w:val="false"/>
+          <w:bCs w:val="false"/>
+          <w:sz w:val="20"/>
+          <w:szCs w:val="20"/>
+        </w:rPr>
+        <w:t>' -max_target_seqs 1</w:t>
       </w:r>
     </w:p>
     <w:p>
@@ -1500,35 +2029,20 @@
         <w:jc w:val="left"/>
       </w:pPr>
       <w:r>
-        <w:rPr>
-          <w:rFonts w:ascii="Monospace" w:cs="Monospace" w:eastAsia="Monospace" w:hAnsi="Monospace"/>
-          <w:sz w:val="20"/>
-          <w:szCs w:val="20"/>
-        </w:rPr>
-        <w:t>What to do with sequences that didn't find a blast match?</w:t>
-      </w:r>
-    </w:p>
-    <w:p>
-      <w:pPr>
-        <w:pStyle w:val="style0"/>
-        <w:ind w:hanging="0" w:left="0" w:right="0"/>
-        <w:jc w:val="left"/>
-      </w:pPr>
-      <w:r>
-        <w:rPr/>
-      </w:r>
-    </w:p>
-    <w:p>
-      <w:pPr>
-        <w:pStyle w:val="style0"/>
-        <w:ind w:hanging="0" w:left="0" w:right="0"/>
-        <w:jc w:val="left"/>
-      </w:pPr>
-      <w:r>
-        <w:rPr>
-          <w:rFonts w:ascii="Monospace" w:cs="Monospace" w:eastAsia="Monospace" w:hAnsi="Monospace"/>
-          <w:sz w:val="20"/>
-          <w:szCs w:val="20"/>
+        <w:rPr/>
+      </w:r>
+    </w:p>
+    <w:p>
+      <w:pPr>
+        <w:pStyle w:val="style0"/>
+        <w:ind w:hanging="0" w:left="0" w:right="0"/>
+        <w:jc w:val="left"/>
+      </w:pPr>
+      <w:r>
+        <w:rPr>
+          <w:rFonts w:ascii="Monospace" w:cs="Monospace" w:eastAsia="Monospace" w:hAnsi="Monospace"/>
+          <w:sz w:val="22"/>
+          <w:szCs w:val="22"/>
         </w:rPr>
         <w:t>How many with reciprocal matches?</w:t>
       </w:r>
@@ -1552,8 +2066,8 @@
       <w:r>
         <w:rPr>
           <w:rFonts w:ascii="Monospace" w:cs="Monospace" w:eastAsia="Monospace" w:hAnsi="Monospace"/>
-          <w:sz w:val="20"/>
-          <w:szCs w:val="20"/>
+          <w:sz w:val="22"/>
+          <w:szCs w:val="22"/>
         </w:rPr>
         <w:t>compare outputs, find sequences that match, examine differences</w:t>
       </w:r>
@@ -1577,8 +2091,8 @@
       <w:r>
         <w:rPr>
           <w:rFonts w:ascii="Monospace" w:cs="Monospace" w:eastAsia="Monospace" w:hAnsi="Monospace"/>
-          <w:sz w:val="20"/>
-          <w:szCs w:val="20"/>
+          <w:sz w:val="22"/>
+          <w:szCs w:val="22"/>
         </w:rPr>
         <w:t>Other analysis:</w:t>
       </w:r>
@@ -1592,8 +2106,8 @@
       <w:r>
         <w:rPr>
           <w:rFonts w:ascii="Monospace" w:cs="Monospace" w:eastAsia="Monospace" w:hAnsi="Monospace"/>
-          <w:sz w:val="20"/>
-          <w:szCs w:val="20"/>
+          <w:sz w:val="22"/>
+          <w:szCs w:val="22"/>
         </w:rPr>
         <w:t>Thomas talk 9/20</w:t>
       </w:r>
@@ -1607,8 +2121,8 @@
       <w:r>
         <w:rPr>
           <w:rFonts w:ascii="Monospace" w:cs="Monospace" w:eastAsia="Monospace" w:hAnsi="Monospace"/>
-          <w:sz w:val="20"/>
-          <w:szCs w:val="20"/>
+          <w:sz w:val="22"/>
+          <w:szCs w:val="22"/>
         </w:rPr>
         <w:t>Alternate splicing</w:t>
       </w:r>
@@ -1622,8 +2136,8 @@
       <w:r>
         <w:rPr>
           <w:rFonts w:ascii="Monospace" w:cs="Monospace" w:eastAsia="Monospace" w:hAnsi="Monospace"/>
-          <w:sz w:val="20"/>
-          <w:szCs w:val="20"/>
+          <w:sz w:val="22"/>
+          <w:szCs w:val="22"/>
         </w:rPr>
         <w:t>Examine the transcripts with no blast result</w:t>
       </w:r>

</xml_diff>

<commit_message>
removed duplicate results from reciprocals
</commit_message>
<xml_diff>
--- a/workFlow.docx
+++ b/workFlow.docx
@@ -2003,6 +2003,7 @@
           <w:rFonts w:ascii="Monospace" w:cs="Monospace" w:eastAsia="Monospace" w:hAnsi="Monospace"/>
           <w:b w:val="false"/>
           <w:bCs w:val="false"/>
+          <w:strike/>
           <w:sz w:val="22"/>
           <w:szCs w:val="22"/>
           <w:shd w:fill="FFFF00" w:val="clear"/>
@@ -2019,6 +2020,7 @@
       <w:r>
         <w:rPr>
           <w:rFonts w:ascii="Monospace" w:cs="Monospace" w:eastAsia="Monospace" w:hAnsi="Monospace"/>
+          <w:strike/>
           <w:sz w:val="20"/>
           <w:szCs w:val="20"/>
           <w:shd w:fill="FFFFFF" w:val="clear"/>
@@ -2035,6 +2037,127 @@
       <w:r>
         <w:rPr/>
       </w:r>
+    </w:p>
+    <w:p>
+      <w:pPr>
+        <w:pStyle w:val="style0"/>
+        <w:ind w:hanging="0" w:left="0" w:right="0"/>
+        <w:jc w:val="left"/>
+      </w:pPr>
+      <w:r>
+        <w:rPr/>
+      </w:r>
+    </w:p>
+    <w:p>
+      <w:pPr>
+        <w:pStyle w:val="style0"/>
+        <w:ind w:hanging="0" w:left="0" w:right="0"/>
+        <w:jc w:val="left"/>
+      </w:pPr>
+      <w:r>
+        <w:rPr/>
+      </w:r>
+    </w:p>
+    <w:p>
+      <w:pPr>
+        <w:pStyle w:val="style0"/>
+        <w:ind w:hanging="0" w:left="0" w:right="0"/>
+        <w:jc w:val="left"/>
+      </w:pPr>
+      <w:r>
+        <w:rPr>
+          <w:rFonts w:ascii="Monospace" w:cs="Monospace" w:eastAsia="Monospace" w:hAnsi="Monospace"/>
+          <w:sz w:val="20"/>
+          <w:szCs w:val="20"/>
+          <w:shd w:fill="FFFFFF" w:val="clear"/>
+        </w:rPr>
+        <w:t>10/12</w:t>
+      </w:r>
+    </w:p>
+    <w:p>
+      <w:pPr>
+        <w:pStyle w:val="style0"/>
+        <w:ind w:hanging="0" w:left="0" w:right="0"/>
+        <w:jc w:val="left"/>
+      </w:pPr>
+      <w:r>
+        <w:rPr/>
+        <w:t>I noticed there were duplicate entries in the file of reciprocal matches, so I removed duplicates with:</w:t>
+      </w:r>
+    </w:p>
+    <w:p>
+      <w:pPr>
+        <w:pStyle w:val="style0"/>
+        <w:ind w:hanging="0" w:left="0" w:right="0"/>
+        <w:jc w:val="left"/>
+      </w:pPr>
+      <w:bookmarkStart w:id="0" w:name="__DdeLink__656_1389210199"/>
+      <w:bookmarkEnd w:id="0"/>
+      <w:r>
+        <w:rPr/>
+        <w:t>sort -t "," -u -k1,1 reciprocal &gt; distinctReciprocals</w:t>
+      </w:r>
+    </w:p>
+    <w:p>
+      <w:pPr>
+        <w:pStyle w:val="style0"/>
+        <w:ind w:hanging="0" w:left="0" w:right="0"/>
+        <w:jc w:val="left"/>
+      </w:pPr>
+      <w:r>
+        <w:rPr/>
+      </w:r>
+    </w:p>
+    <w:p>
+      <w:pPr>
+        <w:pStyle w:val="style0"/>
+        <w:ind w:hanging="0" w:left="0" w:right="0"/>
+        <w:jc w:val="left"/>
+      </w:pPr>
+      <w:r>
+        <w:rPr/>
+        <w:t>Distinct reciprocals:</w:t>
+      </w:r>
+    </w:p>
+    <w:p>
+      <w:pPr>
+        <w:pStyle w:val="style0"/>
+        <w:ind w:hanging="0" w:left="0" w:right="0"/>
+        <w:jc w:val="left"/>
+      </w:pPr>
+      <w:r>
+        <w:rPr/>
+        <w:t>138787</w:t>
+      </w:r>
+    </w:p>
+    <w:p>
+      <w:pPr>
+        <w:pStyle w:val="style0"/>
+        <w:ind w:hanging="0" w:left="0" w:right="0"/>
+        <w:jc w:val="left"/>
+      </w:pPr>
+      <w:r>
+        <w:rPr/>
+      </w:r>
+    </w:p>
+    <w:p>
+      <w:pPr>
+        <w:pStyle w:val="style0"/>
+        <w:ind w:hanging="0" w:left="0" w:right="0"/>
+        <w:jc w:val="left"/>
+      </w:pPr>
+      <w:r>
+        <w:rPr/>
+        <w:t xml:space="preserve">Next step is to merge alignments, because there might be more than one alignment between two transcripts. To do that I'll use BRM Parser. </w:t>
+      </w:r>
+      <w:hyperlink r:id="rId3">
+        <w:r>
+          <w:rPr>
+            <w:rStyle w:val="style15"/>
+          </w:rPr>
+          <w:t>http://www.bioinfo.de/isb/2007/07/0027/</w:t>
+        </w:r>
+      </w:hyperlink>
     </w:p>
     <w:p>
       <w:pPr>
@@ -2322,13 +2445,7 @@
     <w:name w:val="Heading 1"/>
     <w:basedOn w:val="style16"/>
     <w:next w:val="style17"/>
-    <w:pPr>
-      <w:numPr>
-        <w:ilvl w:val="0"/>
-        <w:numId w:val="1"/>
-      </w:numPr>
-      <w:outlineLvl w:val="0"/>
-    </w:pPr>
+    <w:pPr/>
     <w:rPr>
       <w:b/>
       <w:bCs/>

</xml_diff>

<commit_message>
filtered down to transcripts with similar length that are not identical
</commit_message>
<xml_diff>
--- a/workFlow.docx
+++ b/workFlow.docx
@@ -1458,6 +1458,7 @@
           <w:rFonts w:ascii="Monospace" w:cs="Monospace" w:eastAsia="Monospace" w:hAnsi="Monospace"/>
           <w:b w:val="false"/>
           <w:bCs w:val="false"/>
+          <w:strike/>
           <w:sz w:val="22"/>
           <w:szCs w:val="22"/>
         </w:rPr>
@@ -1475,6 +1476,7 @@
           <w:rFonts w:ascii="Monospace" w:cs="Monospace" w:eastAsia="Monospace" w:hAnsi="Monospace"/>
           <w:b w:val="false"/>
           <w:bCs w:val="false"/>
+          <w:strike/>
           <w:sz w:val="22"/>
           <w:szCs w:val="22"/>
         </w:rPr>
@@ -1492,6 +1494,7 @@
           <w:rFonts w:ascii="Monospace" w:cs="Monospace" w:eastAsia="Monospace" w:hAnsi="Monospace"/>
           <w:b w:val="false"/>
           <w:bCs w:val="false"/>
+          <w:strike/>
           <w:sz w:val="22"/>
           <w:szCs w:val="22"/>
         </w:rPr>
@@ -1980,6 +1983,27 @@
           <w:szCs w:val="20"/>
         </w:rPr>
         <w:t>' -max_target_seqs 1</w:t>
+      </w:r>
+    </w:p>
+    <w:p>
+      <w:pPr>
+        <w:pStyle w:val="style0"/>
+        <w:ind w:hanging="0" w:left="0" w:right="0"/>
+        <w:jc w:val="left"/>
+      </w:pPr>
+      <w:r>
+        <w:rPr/>
+      </w:r>
+    </w:p>
+    <w:p>
+      <w:pPr>
+        <w:pStyle w:val="style0"/>
+        <w:ind w:hanging="0" w:left="0" w:right="0"/>
+        <w:jc w:val="left"/>
+      </w:pPr>
+      <w:r>
+        <w:rPr/>
+        <w:t>Found reciprocal matches with reciprocal.py:</w:t>
       </w:r>
     </w:p>
     <w:p>
@@ -2115,7 +2139,9 @@
         <w:jc w:val="left"/>
       </w:pPr>
       <w:r>
-        <w:rPr/>
+        <w:rPr>
+          <w:shd w:fill="FFFF00" w:val="clear"/>
+        </w:rPr>
         <w:t>Distinct reciprocals:</w:t>
       </w:r>
     </w:p>
@@ -2126,7 +2152,9 @@
         <w:jc w:val="left"/>
       </w:pPr>
       <w:r>
-        <w:rPr/>
+        <w:rPr>
+          <w:shd w:fill="FFFF00" w:val="clear"/>
+        </w:rPr>
         <w:t>138787</w:t>
       </w:r>
     </w:p>
@@ -2153,11 +2181,290 @@
       <w:hyperlink r:id="rId3">
         <w:r>
           <w:rPr>
+            <w:rStyle w:val="style15"/>
             <w:rStyle w:val="style15"/>
           </w:rPr>
           <w:t>http://www.bioinfo.de/isb/2007/07/0027/</w:t>
         </w:r>
       </w:hyperlink>
+    </w:p>
+    <w:p>
+      <w:pPr>
+        <w:pStyle w:val="style0"/>
+        <w:ind w:hanging="0" w:left="0" w:right="0"/>
+        <w:jc w:val="left"/>
+      </w:pPr>
+      <w:r>
+        <w:rPr/>
+      </w:r>
+    </w:p>
+    <w:p>
+      <w:pPr>
+        <w:pStyle w:val="style0"/>
+        <w:ind w:hanging="0" w:left="0" w:right="0"/>
+        <w:jc w:val="left"/>
+      </w:pPr>
+      <w:r>
+        <w:rPr/>
+      </w:r>
+    </w:p>
+    <w:p>
+      <w:pPr>
+        <w:pStyle w:val="style0"/>
+        <w:ind w:hanging="0" w:left="0" w:right="0"/>
+        <w:jc w:val="left"/>
+      </w:pPr>
+      <w:r>
+        <w:rPr/>
+      </w:r>
+    </w:p>
+    <w:p>
+      <w:pPr>
+        <w:pStyle w:val="style0"/>
+        <w:ind w:hanging="0" w:left="0" w:right="0"/>
+        <w:jc w:val="left"/>
+      </w:pPr>
+      <w:r>
+        <w:rPr>
+          <w:rStyle w:val="style15"/>
+          <w:color w:val="000000"/>
+          <w:u w:val="none"/>
+        </w:rPr>
+        <w:t>10/14</w:t>
+      </w:r>
+    </w:p>
+    <w:p>
+      <w:pPr>
+        <w:pStyle w:val="style0"/>
+        <w:ind w:hanging="0" w:left="0" w:right="0"/>
+        <w:jc w:val="left"/>
+      </w:pPr>
+      <w:r>
+        <w:rPr/>
+        <w:t>I decided against merging alignments because maybe there are caused by alternate splicing.</w:t>
+      </w:r>
+    </w:p>
+    <w:p>
+      <w:pPr>
+        <w:pStyle w:val="style0"/>
+        <w:ind w:hanging="0" w:left="0" w:right="0"/>
+        <w:jc w:val="left"/>
+      </w:pPr>
+      <w:r>
+        <w:rPr/>
+      </w:r>
+    </w:p>
+    <w:p>
+      <w:pPr>
+        <w:pStyle w:val="style0"/>
+        <w:ind w:hanging="0" w:left="0" w:right="0"/>
+        <w:jc w:val="left"/>
+      </w:pPr>
+      <w:r>
+        <w:rPr/>
+        <w:t>I filtered down to results where the target and query sequence are both no more than 5% longer than the alignment length using transcriptLength.py</w:t>
+      </w:r>
+    </w:p>
+    <w:p>
+      <w:pPr>
+        <w:pStyle w:val="style0"/>
+        <w:ind w:hanging="0" w:left="0" w:right="0"/>
+        <w:jc w:val="left"/>
+      </w:pPr>
+      <w:r>
+        <w:rPr/>
+      </w:r>
+    </w:p>
+    <w:p>
+      <w:pPr>
+        <w:pStyle w:val="style0"/>
+        <w:ind w:hanging="0" w:left="0" w:right="0"/>
+        <w:jc w:val="left"/>
+      </w:pPr>
+      <w:r>
+        <w:rPr>
+          <w:shd w:fill="FFFF00" w:val="clear"/>
+        </w:rPr>
+        <w:t xml:space="preserve">26279 matches have query and target sequence no more than 5% longer than alignment length. </w:t>
+      </w:r>
+    </w:p>
+    <w:p>
+      <w:pPr>
+        <w:pStyle w:val="style0"/>
+        <w:ind w:hanging="0" w:left="0" w:right="0"/>
+        <w:jc w:val="left"/>
+      </w:pPr>
+      <w:r>
+        <w:rPr>
+          <w:shd w:fill="FFFF00" w:val="clear"/>
+        </w:rPr>
+      </w:r>
+    </w:p>
+    <w:p>
+      <w:pPr>
+        <w:pStyle w:val="style0"/>
+        <w:ind w:hanging="0" w:left="0" w:right="0"/>
+        <w:jc w:val="left"/>
+      </w:pPr>
+      <w:r>
+        <w:rPr>
+          <w:shd w:fill="auto" w:val="clear"/>
+        </w:rPr>
+        <w:t>I removed all matches where the alignment spans both query and target sequences and had 100% identity. I left matches with 100% alignment identity but with different lengths for query and target sequence. These might be indels, or they might just be something weird with the de novo transcriptome assembly.</w:t>
+      </w:r>
+    </w:p>
+    <w:p>
+      <w:pPr>
+        <w:pStyle w:val="style0"/>
+        <w:ind w:hanging="0" w:left="0" w:right="0"/>
+        <w:jc w:val="left"/>
+      </w:pPr>
+      <w:r>
+        <w:rPr>
+          <w:shd w:fill="auto" w:val="clear"/>
+        </w:rPr>
+      </w:r>
+    </w:p>
+    <w:p>
+      <w:pPr>
+        <w:pStyle w:val="style0"/>
+        <w:ind w:hanging="0" w:left="0" w:right="0"/>
+        <w:jc w:val="left"/>
+      </w:pPr>
+      <w:r>
+        <w:rPr>
+          <w:shd w:fill="FFFF00" w:val="clear"/>
+        </w:rPr>
+        <w:t>25573 matches with percent identity &lt; 100</w:t>
+      </w:r>
+    </w:p>
+    <w:p>
+      <w:pPr>
+        <w:pStyle w:val="style0"/>
+        <w:ind w:hanging="0" w:left="0" w:right="0"/>
+        <w:jc w:val="left"/>
+      </w:pPr>
+      <w:r>
+        <w:rPr/>
+      </w:r>
+    </w:p>
+    <w:p>
+      <w:pPr>
+        <w:pStyle w:val="style0"/>
+        <w:ind w:hanging="0" w:left="0" w:right="0"/>
+        <w:jc w:val="left"/>
+      </w:pPr>
+      <w:r>
+        <w:rPr/>
+        <w:t>Sorted with</w:t>
+      </w:r>
+    </w:p>
+    <w:p>
+      <w:pPr>
+        <w:pStyle w:val="style0"/>
+        <w:ind w:hanging="0" w:left="0" w:right="0"/>
+        <w:jc w:val="left"/>
+      </w:pPr>
+      <w:r>
+        <w:rPr/>
+        <w:t>sort -t "," -g6,6 noIdenticals &gt; sortedDiffs</w:t>
+      </w:r>
+    </w:p>
+    <w:p>
+      <w:pPr>
+        <w:pStyle w:val="style0"/>
+        <w:ind w:hanging="0" w:left="0" w:right="0"/>
+        <w:jc w:val="left"/>
+      </w:pPr>
+      <w:r>
+        <w:rPr/>
+      </w:r>
+    </w:p>
+    <w:p>
+      <w:pPr>
+        <w:pStyle w:val="style0"/>
+        <w:ind w:hanging="0" w:left="0" w:right="0"/>
+        <w:jc w:val="left"/>
+      </w:pPr>
+      <w:r>
+        <w:rPr/>
+      </w:r>
+    </w:p>
+    <w:p>
+      <w:pPr>
+        <w:pStyle w:val="style0"/>
+        <w:ind w:hanging="0" w:left="0" w:right="0"/>
+        <w:jc w:val="left"/>
+      </w:pPr>
+      <w:r>
+        <w:rPr/>
+        <w:t>TODO: Look at my links about going from transcript to protein, save those out to a new set of files, and then use biopython (?) to go through the pairs to find nonsynonymous changes.</w:t>
+      </w:r>
+    </w:p>
+    <w:p>
+      <w:pPr>
+        <w:pStyle w:val="style0"/>
+        <w:ind w:hanging="0" w:left="0" w:right="0"/>
+        <w:jc w:val="left"/>
+      </w:pPr>
+      <w:r>
+        <w:rPr/>
+        <w:t>-Learn which software</w:t>
+      </w:r>
+    </w:p>
+    <w:p>
+      <w:pPr>
+        <w:pStyle w:val="style0"/>
+        <w:ind w:hanging="0" w:left="0" w:right="0"/>
+        <w:jc w:val="left"/>
+      </w:pPr>
+      <w:r>
+        <w:rPr/>
+        <w:t>-Connect it to my data</w:t>
+      </w:r>
+    </w:p>
+    <w:p>
+      <w:pPr>
+        <w:pStyle w:val="style0"/>
+        <w:ind w:hanging="0" w:left="0" w:right="0"/>
+        <w:jc w:val="left"/>
+      </w:pPr>
+      <w:r>
+        <w:rPr/>
+        <w:t>-Learn biopython</w:t>
+      </w:r>
+    </w:p>
+    <w:p>
+      <w:pPr>
+        <w:pStyle w:val="style0"/>
+        <w:ind w:hanging="0" w:left="0" w:right="0"/>
+        <w:jc w:val="left"/>
+      </w:pPr>
+      <w:r>
+        <w:rPr/>
+        <w:t>-Do the biopython work</w:t>
+      </w:r>
+    </w:p>
+    <w:p>
+      <w:pPr>
+        <w:pStyle w:val="style0"/>
+        <w:ind w:hanging="0" w:left="0" w:right="0"/>
+        <w:jc w:val="left"/>
+      </w:pPr>
+      <w:r>
+        <w:rPr/>
+        <w:t>~3 weeks</w:t>
+      </w:r>
+    </w:p>
+    <w:p>
+      <w:pPr>
+        <w:pStyle w:val="style0"/>
+        <w:ind w:hanging="0" w:left="0" w:right="0"/>
+        <w:jc w:val="left"/>
+      </w:pPr>
+      <w:r>
+        <w:rPr/>
+      </w:r>
     </w:p>
     <w:p>
       <w:pPr>
@@ -2445,7 +2752,13 @@
     <w:name w:val="Heading 1"/>
     <w:basedOn w:val="style16"/>
     <w:next w:val="style17"/>
-    <w:pPr/>
+    <w:pPr>
+      <w:numPr>
+        <w:ilvl w:val="0"/>
+        <w:numId w:val="1"/>
+      </w:numPr>
+      <w:outlineLvl w:val="0"/>
+    </w:pPr>
     <w:rPr>
       <w:b/>
       <w:bCs/>

</xml_diff>

<commit_message>
Removed heterozygotes, started making a local version of nr
</commit_message>
<xml_diff>
--- a/workFlow.docx
+++ b/workFlow.docx
@@ -1363,6 +1363,7 @@
           <w:rFonts w:ascii="Monospace" w:cs="Monospace" w:eastAsia="Monospace" w:hAnsi="Monospace"/>
           <w:sz w:val="22"/>
           <w:szCs w:val="22"/>
+          <w:shd w:fill="FFFF00" w:val="clear"/>
         </w:rPr>
         <w:t>1128_search_1150_v1 16MB 272,733 lines (out of 298,236)</w:t>
       </w:r>
@@ -1380,6 +1381,7 @@
           <w:bCs w:val="false"/>
           <w:sz w:val="22"/>
           <w:szCs w:val="22"/>
+          <w:shd w:fill="FFFF00" w:val="clear"/>
         </w:rPr>
         <w:t>1150_search_1128_v1 16MB 266,553 lines (out of 343,164)</w:t>
       </w:r>
@@ -2295,32 +2297,485 @@
         <w:jc w:val="left"/>
       </w:pPr>
       <w:r>
+        <w:rPr/>
+      </w:r>
+    </w:p>
+    <w:p>
+      <w:pPr>
+        <w:pStyle w:val="style0"/>
+        <w:ind w:hanging="0" w:left="0" w:right="0"/>
+        <w:jc w:val="left"/>
+      </w:pPr>
+      <w:r>
+        <w:rPr>
+          <w:shd w:fill="FFFFFF" w:val="clear"/>
+        </w:rPr>
+        <w:t>I removed all matches where the alignment spans both query and target sequences and had 100% identity. I left matches with 100% alignment identity but with different lengths for query and target sequence. These might be indels, or they might just be something weird with the de novo transcriptome assembly.</w:t>
+      </w:r>
+    </w:p>
+    <w:p>
+      <w:pPr>
+        <w:pStyle w:val="style0"/>
+        <w:ind w:hanging="0" w:left="0" w:right="0"/>
+        <w:jc w:val="left"/>
+      </w:pPr>
+      <w:r>
+        <w:rPr/>
+      </w:r>
+    </w:p>
+    <w:p>
+      <w:pPr>
+        <w:pStyle w:val="style0"/>
+        <w:ind w:hanging="0" w:left="0" w:right="0"/>
+        <w:jc w:val="left"/>
+      </w:pPr>
+      <w:r>
         <w:rPr>
           <w:shd w:fill="FFFF00" w:val="clear"/>
         </w:rPr>
-      </w:r>
-    </w:p>
-    <w:p>
-      <w:pPr>
-        <w:pStyle w:val="style0"/>
-        <w:ind w:hanging="0" w:left="0" w:right="0"/>
-        <w:jc w:val="left"/>
-      </w:pPr>
-      <w:r>
-        <w:rPr>
+        <w:t>25573 matches with percent identity &lt; 100</w:t>
+      </w:r>
+    </w:p>
+    <w:p>
+      <w:pPr>
+        <w:pStyle w:val="style0"/>
+        <w:ind w:hanging="0" w:left="0" w:right="0"/>
+        <w:jc w:val="left"/>
+      </w:pPr>
+      <w:r>
+        <w:rPr/>
+      </w:r>
+    </w:p>
+    <w:p>
+      <w:pPr>
+        <w:pStyle w:val="style0"/>
+        <w:ind w:hanging="0" w:left="0" w:right="0"/>
+        <w:jc w:val="left"/>
+      </w:pPr>
+      <w:r>
+        <w:rPr/>
+        <w:t>Sorted with</w:t>
+      </w:r>
+    </w:p>
+    <w:p>
+      <w:pPr>
+        <w:pStyle w:val="style0"/>
+        <w:ind w:hanging="0" w:left="0" w:right="0"/>
+        <w:jc w:val="left"/>
+      </w:pPr>
+      <w:r>
+        <w:rPr/>
+        <w:t>sort -t "," -g -k6,6 noIdenticals &gt; sortedDiffs</w:t>
+      </w:r>
+    </w:p>
+    <w:p>
+      <w:pPr>
+        <w:pStyle w:val="style0"/>
+        <w:ind w:hanging="0" w:left="0" w:right="0"/>
+        <w:jc w:val="left"/>
+      </w:pPr>
+      <w:r>
+        <w:rPr/>
+      </w:r>
+    </w:p>
+    <w:p>
+      <w:pPr>
+        <w:pStyle w:val="style0"/>
+        <w:ind w:hanging="0" w:left="0" w:right="0"/>
+        <w:jc w:val="left"/>
+      </w:pPr>
+      <w:r>
+        <w:rPr/>
+      </w:r>
+    </w:p>
+    <w:p>
+      <w:pPr>
+        <w:pStyle w:val="style0"/>
+        <w:ind w:hanging="0" w:left="0" w:right="0"/>
+        <w:jc w:val="left"/>
+      </w:pPr>
+      <w:r>
+        <w:rPr/>
+        <w:t>TODO: Look at my links about going from transcript to protein, save those out to a new set of files, and then use biopython (?) to go through the pairs to find nonsynonymous changes.</w:t>
+      </w:r>
+    </w:p>
+    <w:p>
+      <w:pPr>
+        <w:pStyle w:val="style0"/>
+        <w:ind w:hanging="0" w:left="0" w:right="0"/>
+        <w:jc w:val="left"/>
+      </w:pPr>
+      <w:r>
+        <w:rPr/>
+        <w:t>-Learn which software</w:t>
+      </w:r>
+    </w:p>
+    <w:p>
+      <w:pPr>
+        <w:pStyle w:val="style0"/>
+        <w:ind w:hanging="0" w:left="0" w:right="0"/>
+        <w:jc w:val="left"/>
+      </w:pPr>
+      <w:r>
+        <w:rPr/>
+        <w:t>-Connect it to my data</w:t>
+      </w:r>
+    </w:p>
+    <w:p>
+      <w:pPr>
+        <w:pStyle w:val="style0"/>
+        <w:ind w:hanging="0" w:left="0" w:right="0"/>
+        <w:jc w:val="left"/>
+      </w:pPr>
+      <w:r>
+        <w:rPr/>
+        <w:t>-Learn biopython</w:t>
+      </w:r>
+    </w:p>
+    <w:p>
+      <w:pPr>
+        <w:pStyle w:val="style0"/>
+        <w:ind w:hanging="0" w:left="0" w:right="0"/>
+        <w:jc w:val="left"/>
+      </w:pPr>
+      <w:r>
+        <w:rPr/>
+        <w:t>-Do the biopython work</w:t>
+      </w:r>
+    </w:p>
+    <w:p>
+      <w:pPr>
+        <w:pStyle w:val="style0"/>
+        <w:ind w:hanging="0" w:left="0" w:right="0"/>
+        <w:jc w:val="left"/>
+      </w:pPr>
+      <w:r>
+        <w:rPr/>
+      </w:r>
+    </w:p>
+    <w:p>
+      <w:pPr>
+        <w:pStyle w:val="style0"/>
+        <w:ind w:hanging="0" w:left="0" w:right="0"/>
+        <w:jc w:val="left"/>
+      </w:pPr>
+      <w:r>
+        <w:rPr/>
+      </w:r>
+    </w:p>
+    <w:p>
+      <w:pPr>
+        <w:pStyle w:val="style0"/>
+        <w:ind w:hanging="0" w:left="0" w:right="0"/>
+        <w:jc w:val="left"/>
+      </w:pPr>
+      <w:r>
+        <w:rPr/>
+      </w:r>
+    </w:p>
+    <w:p>
+      <w:pPr>
+        <w:pStyle w:val="style0"/>
+        <w:ind w:hanging="0" w:left="0" w:right="0"/>
+        <w:jc w:val="left"/>
+      </w:pPr>
+      <w:r>
+        <w:rPr/>
+        <w:t>10/17</w:t>
+      </w:r>
+    </w:p>
+    <w:p>
+      <w:pPr>
+        <w:pStyle w:val="style0"/>
+        <w:ind w:hanging="0" w:left="0" w:right="0"/>
+        <w:jc w:val="left"/>
+      </w:pPr>
+      <w:r>
+        <w:rPr/>
+      </w:r>
+    </w:p>
+    <w:p>
+      <w:pPr>
+        <w:pStyle w:val="style0"/>
+        <w:ind w:hanging="0" w:left="0" w:right="0"/>
+        <w:jc w:val="left"/>
+      </w:pPr>
+      <w:r>
+        <w:rPr/>
+        <w:t>Talk to Dr. Yi:</w:t>
+        <w:br/>
+      </w:r>
+      <w:r>
+        <w:rPr>
+          <w:strike/>
+        </w:rPr>
+        <w:t>Reread Jim's manuscript</w:t>
+      </w:r>
+    </w:p>
+    <w:p>
+      <w:pPr>
+        <w:pStyle w:val="style0"/>
+        <w:ind w:hanging="0" w:left="0" w:right="0"/>
+        <w:jc w:val="left"/>
+      </w:pPr>
+      <w:r>
+        <w:rPr/>
+      </w:r>
+    </w:p>
+    <w:p>
+      <w:pPr>
+        <w:pStyle w:val="style0"/>
+        <w:ind w:hanging="0" w:left="0" w:right="0"/>
+        <w:jc w:val="left"/>
+      </w:pPr>
+      <w:r>
+        <w:rPr/>
+        <w:t xml:space="preserve">Blast search from our 25,000 matches into 2/2m transcriptome </w:t>
+      </w:r>
+    </w:p>
+    <w:p>
+      <w:pPr>
+        <w:pStyle w:val="style0"/>
+        <w:ind w:hanging="0" w:left="0" w:right="0"/>
+        <w:jc w:val="left"/>
+      </w:pPr>
+      <w:r>
+        <w:rPr/>
+        <w:t>-to weed out shared polymorphisms</w:t>
+      </w:r>
+    </w:p>
+    <w:p>
+      <w:pPr>
+        <w:pStyle w:val="style0"/>
+        <w:ind w:hanging="0" w:left="0" w:right="0"/>
+        <w:jc w:val="left"/>
+      </w:pPr>
+      <w:r>
+        <w:rPr/>
+        <w:t>-so throw out any pair where at least one is not found in heterozygote, as this indicates a shared polymorphism (98%+)</w:t>
+      </w:r>
+    </w:p>
+    <w:p>
+      <w:pPr>
+        <w:pStyle w:val="style0"/>
+        <w:ind w:hanging="0" w:left="0" w:right="0"/>
+        <w:jc w:val="left"/>
+      </w:pPr>
+      <w:r>
+        <w:rPr/>
+      </w:r>
+    </w:p>
+    <w:p>
+      <w:pPr>
+        <w:pStyle w:val="style0"/>
+        <w:ind w:hanging="0" w:left="0" w:right="0"/>
+        <w:jc w:val="left"/>
+      </w:pPr>
+      <w:r>
+        <w:rPr/>
+        <w:t xml:space="preserve"> </w:t>
+      </w:r>
+      <w:r>
+        <w:rPr/>
+        <w:t>Do a protein blast search to make sure the transcripts are coding. Also eliminate any pair which codes for a bacteria protein.</w:t>
+      </w:r>
+    </w:p>
+    <w:p>
+      <w:pPr>
+        <w:pStyle w:val="style0"/>
+        <w:ind w:hanging="0" w:left="0" w:right="0"/>
+        <w:jc w:val="left"/>
+      </w:pPr>
+      <w:r>
+        <w:rPr/>
+      </w:r>
+    </w:p>
+    <w:p>
+      <w:pPr>
+        <w:pStyle w:val="style0"/>
+      </w:pPr>
+      <w:r>
+        <w:rPr/>
+        <w:t>Don't worry about using fancy translation, just do simple.</w:t>
+      </w:r>
+    </w:p>
+    <w:p>
+      <w:pPr>
+        <w:pStyle w:val="style0"/>
+      </w:pPr>
+      <w:r>
+        <w:rPr/>
+      </w:r>
+    </w:p>
+    <w:p>
+      <w:pPr>
+        <w:pStyle w:val="style0"/>
+      </w:pPr>
+      <w:r>
+        <w:rPr/>
+      </w:r>
+    </w:p>
+    <w:p>
+      <w:pPr>
+        <w:pStyle w:val="style0"/>
+      </w:pPr>
+      <w:r>
+        <w:rPr/>
+        <w:t>Notes:</w:t>
+      </w:r>
+    </w:p>
+    <w:p>
+      <w:pPr>
+        <w:pStyle w:val="style0"/>
+      </w:pPr>
+      <w:r>
+        <w:rPr/>
+        <w:t>Got the ~25k candidates using faSomeRecords</w:t>
+      </w:r>
+    </w:p>
+    <w:p>
+      <w:pPr>
+        <w:pStyle w:val="style0"/>
+      </w:pPr>
+      <w:r>
+        <w:rPr/>
+        <w:t>To make the file input to faSomeRecords, used</w:t>
+      </w:r>
+    </w:p>
+    <w:p>
+      <w:pPr>
+        <w:pStyle w:val="style0"/>
+      </w:pPr>
+      <w:r>
+        <w:rPr/>
+        <w:t>cat sortedDiffs | awk -F ',' '{print $1}' &gt; 1128_candidates</w:t>
+      </w:r>
+    </w:p>
+    <w:p>
+      <w:pPr>
+        <w:pStyle w:val="style0"/>
+      </w:pPr>
+      <w:r>
+        <w:rPr/>
+      </w:r>
+    </w:p>
+    <w:p>
+      <w:pPr>
+        <w:pStyle w:val="style0"/>
+      </w:pPr>
+      <w:r>
+        <w:rPr/>
+        <w:t>Read in both results of searching into 1131, walk through sortedDiffs, keep results with column 1 in 1150 and column 2 in 1128.</w:t>
+      </w:r>
+    </w:p>
+    <w:p>
+      <w:pPr>
+        <w:pStyle w:val="style0"/>
+      </w:pPr>
+      <w:r>
+        <w:rPr/>
+      </w:r>
+    </w:p>
+    <w:p>
+      <w:pPr>
+        <w:pStyle w:val="style0"/>
+        <w:autoSpaceDE w:val="false"/>
+        <w:ind w:hanging="0" w:left="0" w:right="0"/>
+        <w:jc w:val="left"/>
+      </w:pPr>
+      <w:r>
+        <w:rPr>
+          <w:rFonts w:ascii="Monospace" w:cs="Monospace" w:eastAsia="Monospace" w:hAnsi="Monospace"/>
+          <w:color w:val="000000"/>
+          <w:sz w:val="20"/>
+          <w:szCs w:val="20"/>
+          <w:shd w:fill="FFFF00" w:val="clear"/>
+        </w:rPr>
+        <w:t>23543 entries where each transcript is found in heterozygote</w:t>
+      </w:r>
+    </w:p>
+    <w:p>
+      <w:pPr>
+        <w:pStyle w:val="style0"/>
+        <w:autoSpaceDE w:val="false"/>
+        <w:ind w:hanging="0" w:left="0" w:right="0"/>
+        <w:jc w:val="left"/>
+      </w:pPr>
+      <w:r>
+        <w:rPr>
+          <w:rFonts w:ascii="Monospace" w:cs="Monospace" w:eastAsia="Monospace" w:hAnsi="Monospace"/>
+          <w:color w:val="000000"/>
+          <w:sz w:val="20"/>
+          <w:szCs w:val="20"/>
+          <w:shd w:fill="FFFF00" w:val="clear"/>
+        </w:rPr>
+      </w:r>
+    </w:p>
+    <w:p>
+      <w:pPr>
+        <w:pStyle w:val="style0"/>
+        <w:autoSpaceDE w:val="false"/>
+        <w:ind w:hanging="0" w:left="0" w:right="0"/>
+        <w:jc w:val="left"/>
+      </w:pPr>
+      <w:r>
+        <w:rPr>
+          <w:rFonts w:ascii="Monospace" w:cs="Monospace" w:eastAsia="Monospace" w:hAnsi="Monospace"/>
+          <w:color w:val="000000"/>
+          <w:sz w:val="20"/>
+          <w:szCs w:val="20"/>
+          <w:shd w:fill="FFFF00" w:val="clear"/>
+        </w:rPr>
+      </w:r>
+    </w:p>
+    <w:p>
+      <w:pPr>
+        <w:pStyle w:val="style0"/>
+        <w:autoSpaceDE w:val="false"/>
+        <w:ind w:hanging="0" w:left="0" w:right="0"/>
+        <w:jc w:val="left"/>
+      </w:pPr>
+      <w:r>
+        <w:rPr>
+          <w:rFonts w:ascii="Monospace" w:cs="Monospace" w:eastAsia="Monospace" w:hAnsi="Monospace"/>
+          <w:color w:val="000000"/>
+          <w:sz w:val="20"/>
+          <w:szCs w:val="20"/>
+          <w:shd w:fill="FFFF00" w:val="clear"/>
+        </w:rPr>
+      </w:r>
+    </w:p>
+    <w:p>
+      <w:pPr>
+        <w:pStyle w:val="style0"/>
+        <w:autoSpaceDE w:val="false"/>
+        <w:ind w:hanging="0" w:left="0" w:right="0"/>
+        <w:jc w:val="left"/>
+      </w:pPr>
+      <w:r>
+        <w:rPr>
+          <w:rFonts w:ascii="Monospace" w:cs="Monospace" w:eastAsia="Monospace" w:hAnsi="Monospace"/>
+          <w:color w:val="000000"/>
+          <w:sz w:val="20"/>
+          <w:szCs w:val="20"/>
           <w:shd w:fill="auto" w:val="clear"/>
         </w:rPr>
-        <w:t>I removed all matches where the alignment spans both query and target sequences and had 100% identity. I left matches with 100% alignment identity but with different lengths for query and target sequence. These might be indels, or they might just be something weird with the de novo transcriptome assembly.</w:t>
-      </w:r>
-    </w:p>
-    <w:p>
-      <w:pPr>
-        <w:pStyle w:val="style0"/>
-        <w:ind w:hanging="0" w:left="0" w:right="0"/>
-        <w:jc w:val="left"/>
-      </w:pPr>
-      <w:r>
-        <w:rPr>
+        <w:t>10/20</w:t>
+      </w:r>
+    </w:p>
+    <w:p>
+      <w:pPr>
+        <w:pStyle w:val="style0"/>
+        <w:autoSpaceDE w:val="false"/>
+        <w:ind w:hanging="0" w:left="0" w:right="0"/>
+        <w:jc w:val="left"/>
+      </w:pPr>
+      <w:r>
+        <w:rPr>
+          <w:rFonts w:ascii="Monospace" w:cs="Monospace" w:eastAsia="Monospace" w:hAnsi="Monospace"/>
+          <w:color w:val="000000"/>
+          <w:sz w:val="20"/>
+          <w:szCs w:val="20"/>
           <w:shd w:fill="auto" w:val="clear"/>
         </w:rPr>
       </w:r>
@@ -2328,142 +2783,115 @@
     <w:p>
       <w:pPr>
         <w:pStyle w:val="style0"/>
-        <w:ind w:hanging="0" w:left="0" w:right="0"/>
-        <w:jc w:val="left"/>
-      </w:pPr>
-      <w:r>
-        <w:rPr>
-          <w:shd w:fill="FFFF00" w:val="clear"/>
-        </w:rPr>
-        <w:t>25573 matches with percent identity &lt; 100</w:t>
-      </w:r>
-    </w:p>
-    <w:p>
-      <w:pPr>
-        <w:pStyle w:val="style0"/>
-        <w:ind w:hanging="0" w:left="0" w:right="0"/>
-        <w:jc w:val="left"/>
-      </w:pPr>
-      <w:r>
-        <w:rPr/>
-      </w:r>
-    </w:p>
-    <w:p>
-      <w:pPr>
-        <w:pStyle w:val="style0"/>
-        <w:ind w:hanging="0" w:left="0" w:right="0"/>
-        <w:jc w:val="left"/>
-      </w:pPr>
-      <w:r>
-        <w:rPr/>
-        <w:t>Sorted with</w:t>
-      </w:r>
-    </w:p>
-    <w:p>
-      <w:pPr>
-        <w:pStyle w:val="style0"/>
-        <w:ind w:hanging="0" w:left="0" w:right="0"/>
-        <w:jc w:val="left"/>
-      </w:pPr>
-      <w:r>
-        <w:rPr/>
-        <w:t>sort -t "," -g6,6 noIdenticals &gt; sortedDiffs</w:t>
-      </w:r>
-    </w:p>
-    <w:p>
-      <w:pPr>
-        <w:pStyle w:val="style0"/>
-        <w:ind w:hanging="0" w:left="0" w:right="0"/>
-        <w:jc w:val="left"/>
-      </w:pPr>
-      <w:r>
-        <w:rPr/>
-      </w:r>
-    </w:p>
-    <w:p>
-      <w:pPr>
-        <w:pStyle w:val="style0"/>
-        <w:ind w:hanging="0" w:left="0" w:right="0"/>
-        <w:jc w:val="left"/>
-      </w:pPr>
-      <w:r>
-        <w:rPr/>
-      </w:r>
-    </w:p>
-    <w:p>
-      <w:pPr>
-        <w:pStyle w:val="style0"/>
-        <w:ind w:hanging="0" w:left="0" w:right="0"/>
-        <w:jc w:val="left"/>
-      </w:pPr>
-      <w:r>
-        <w:rPr/>
-        <w:t>TODO: Look at my links about going from transcript to protein, save those out to a new set of files, and then use biopython (?) to go through the pairs to find nonsynonymous changes.</w:t>
-      </w:r>
-    </w:p>
-    <w:p>
-      <w:pPr>
-        <w:pStyle w:val="style0"/>
-        <w:ind w:hanging="0" w:left="0" w:right="0"/>
-        <w:jc w:val="left"/>
-      </w:pPr>
-      <w:r>
-        <w:rPr/>
-        <w:t>-Learn which software</w:t>
-      </w:r>
-    </w:p>
-    <w:p>
-      <w:pPr>
-        <w:pStyle w:val="style0"/>
-        <w:ind w:hanging="0" w:left="0" w:right="0"/>
-        <w:jc w:val="left"/>
-      </w:pPr>
-      <w:r>
-        <w:rPr/>
-        <w:t>-Connect it to my data</w:t>
-      </w:r>
-    </w:p>
-    <w:p>
-      <w:pPr>
-        <w:pStyle w:val="style0"/>
-        <w:ind w:hanging="0" w:left="0" w:right="0"/>
-        <w:jc w:val="left"/>
-      </w:pPr>
-      <w:r>
-        <w:rPr/>
-        <w:t>-Learn biopython</w:t>
-      </w:r>
-    </w:p>
-    <w:p>
-      <w:pPr>
-        <w:pStyle w:val="style0"/>
-        <w:ind w:hanging="0" w:left="0" w:right="0"/>
-        <w:jc w:val="left"/>
-      </w:pPr>
-      <w:r>
-        <w:rPr/>
-        <w:t>-Do the biopython work</w:t>
-      </w:r>
-    </w:p>
-    <w:p>
-      <w:pPr>
-        <w:pStyle w:val="style0"/>
-        <w:ind w:hanging="0" w:left="0" w:right="0"/>
-        <w:jc w:val="left"/>
-      </w:pPr>
-      <w:r>
-        <w:rPr/>
-        <w:t>~3 weeks</w:t>
-      </w:r>
-    </w:p>
-    <w:p>
-      <w:pPr>
-        <w:pStyle w:val="style0"/>
-        <w:ind w:hanging="0" w:left="0" w:right="0"/>
-        <w:jc w:val="left"/>
-      </w:pPr>
-      <w:r>
-        <w:rPr/>
+        <w:autoSpaceDE w:val="false"/>
+        <w:ind w:hanging="0" w:left="0" w:right="0"/>
+        <w:jc w:val="left"/>
+      </w:pPr>
+      <w:r>
+        <w:rPr>
+          <w:rFonts w:ascii="Monospace" w:cs="Monospace" w:eastAsia="Monospace" w:hAnsi="Monospace"/>
+          <w:color w:val="000000"/>
+          <w:sz w:val="20"/>
+          <w:szCs w:val="20"/>
+          <w:shd w:fill="auto" w:val="clear"/>
+        </w:rPr>
+        <w:t xml:space="preserve">Blast plan: </w:t>
+      </w:r>
+    </w:p>
+    <w:p>
+      <w:pPr>
+        <w:pStyle w:val="style0"/>
+        <w:autoSpaceDE w:val="false"/>
+        <w:ind w:hanging="0" w:left="0" w:right="0"/>
+        <w:jc w:val="left"/>
+      </w:pPr>
+      <w:r>
+        <w:rPr>
+          <w:rFonts w:ascii="Monospace" w:cs="Monospace" w:eastAsia="Monospace" w:hAnsi="Monospace"/>
+          <w:strike/>
+          <w:color w:val="000000"/>
+          <w:sz w:val="20"/>
+          <w:szCs w:val="20"/>
+          <w:shd w:fill="auto" w:val="clear"/>
+        </w:rPr>
+        <w:t>Pull out one column of noSharedPolymorphisms (1150 – column 1)</w:t>
+      </w:r>
+    </w:p>
+    <w:p>
+      <w:pPr>
+        <w:pStyle w:val="style0"/>
+        <w:autoSpaceDE w:val="false"/>
+        <w:ind w:hanging="0" w:left="0" w:right="0"/>
+        <w:jc w:val="left"/>
+      </w:pPr>
+      <w:r>
+        <w:rPr>
+          <w:rFonts w:ascii="Monospace" w:cs="Monospace" w:eastAsia="Monospace" w:hAnsi="Monospace"/>
+          <w:strike/>
+          <w:color w:val="000000"/>
+          <w:sz w:val="20"/>
+          <w:szCs w:val="20"/>
+          <w:shd w:fill="auto" w:val="clear"/>
+        </w:rPr>
+        <w:t>Use faSomeRecords to make a search file</w:t>
+      </w:r>
+    </w:p>
+    <w:p>
+      <w:pPr>
+        <w:pStyle w:val="style0"/>
+        <w:autoSpaceDE w:val="false"/>
+        <w:ind w:hanging="0" w:left="0" w:right="0"/>
+        <w:jc w:val="left"/>
+      </w:pPr>
+      <w:r>
+        <w:rPr>
+          <w:rFonts w:ascii="Monospace" w:cs="Monospace" w:eastAsia="Monospace" w:hAnsi="Monospace"/>
+          <w:strike w:val="false"/>
+          <w:dstrike w:val="false"/>
+          <w:color w:val="000000"/>
+          <w:sz w:val="20"/>
+          <w:szCs w:val="20"/>
+          <w:shd w:fill="auto" w:val="clear"/>
+        </w:rPr>
+        <w:t>Make a local copy of nr, using only Tetrapoda, following</w:t>
+      </w:r>
+    </w:p>
+    <w:p>
+      <w:pPr>
+        <w:pStyle w:val="style0"/>
+        <w:autoSpaceDE w:val="false"/>
+        <w:ind w:hanging="0" w:left="0" w:right="0"/>
+        <w:jc w:val="left"/>
+      </w:pPr>
+      <w:r>
+        <w:rPr>
+          <w:rFonts w:ascii="Monospace" w:cs="Monospace" w:eastAsia="Monospace" w:hAnsi="Monospace"/>
+          <w:strike w:val="false"/>
+          <w:dstrike w:val="false"/>
+          <w:color w:val="000000"/>
+          <w:sz w:val="20"/>
+          <w:szCs w:val="20"/>
+          <w:shd w:fill="auto" w:val="clear"/>
+        </w:rPr>
+        <w:t>http://www.biostars.org/p/6528/</w:t>
+      </w:r>
+    </w:p>
+    <w:p>
+      <w:pPr>
+        <w:pStyle w:val="style0"/>
+        <w:autoSpaceDE w:val="false"/>
+        <w:ind w:hanging="0" w:left="0" w:right="0"/>
+        <w:jc w:val="left"/>
+      </w:pPr>
+      <w:r>
+        <w:rPr>
+          <w:rFonts w:ascii="Monospace" w:cs="Monospace" w:eastAsia="Monospace" w:hAnsi="Monospace"/>
+          <w:color w:val="000000"/>
+          <w:sz w:val="20"/>
+          <w:szCs w:val="20"/>
+          <w:shd w:fill="auto" w:val="clear"/>
+        </w:rPr>
+        <w:t>Use blastx against this Tetrapoda database</w:t>
       </w:r>
     </w:p>
     <w:p>
@@ -2752,13 +3180,7 @@
     <w:name w:val="Heading 1"/>
     <w:basedOn w:val="style16"/>
     <w:next w:val="style17"/>
-    <w:pPr>
-      <w:numPr>
-        <w:ilvl w:val="0"/>
-        <w:numId w:val="1"/>
-      </w:numPr>
-      <w:outlineLvl w:val="0"/>
-    </w:pPr>
+    <w:pPr/>
     <w:rPr>
       <w:b/>
       <w:bCs/>

</xml_diff>

<commit_message>
started blastx on chicken and zebra finch
</commit_message>
<xml_diff>
--- a/workFlow.docx
+++ b/workFlow.docx
@@ -33,7 +33,34 @@
           <w:szCs w:val="20"/>
           <w:shd w:fill="FFFFFF" w:val="clear"/>
         </w:rPr>
-        <w:t>Talking to Dr. Yi, we decided to try again, but on a databse that has just human, zebra finch, and chicken proteins.</w:t>
+        <w:t>Talking to Dr. Yi, we decided to try again, but on a database that has just human (txid9606), zebra finch (txid59729), and chicken (txid9031) proteins. But when I look at the results including all three species, there are ~870,000 results, which would still take 11 days to search. Instead I will try just chicken and zebra finch (71,000 proteins) which should be doable in a day. Started the search at 5:30.</w:t>
+      </w:r>
+    </w:p>
+    <w:p>
+      <w:pPr>
+        <w:pStyle w:val="style0"/>
+        <w:ind w:hanging="0" w:left="0" w:right="0"/>
+        <w:jc w:val="left"/>
+      </w:pPr>
+      <w:r>
+        <w:rPr/>
+      </w:r>
+    </w:p>
+    <w:p>
+      <w:pPr>
+        <w:pStyle w:val="style0"/>
+        <w:ind w:hanging="0" w:left="0" w:right="0"/>
+        <w:jc w:val="left"/>
+      </w:pPr>
+      <w:r>
+        <w:rPr>
+          <w:rFonts w:ascii="Monospace" w:cs="Monospace" w:eastAsia="Monospace" w:hAnsi="Monospace"/>
+          <w:color w:val="000000"/>
+          <w:sz w:val="20"/>
+          <w:szCs w:val="20"/>
+          <w:shd w:fill="FFFFFF" w:val="clear"/>
+        </w:rPr>
+        <w:t>FURTHER PROCESSING OF RESULTS: Limit to distinct protein results, as multiple transcripts are likely to match the same protein.</w:t>
       </w:r>
     </w:p>
     <w:p>

</xml_diff>